<commit_message>
update aqua pandoc defaults
</commit_message>
<xml_diff>
--- a/dot_local/share/pandoc/aqua/private_reference.docx
+++ b/dot_local/share/pandoc/aqua/private_reference.docx
@@ -1,6 +1,6 @@
 
 <file path=word/document.xml><?xml version="1.0" encoding="utf-8"?>
-<w:document xmlns:wpc="http://schemas.microsoft.com/office/word/2010/wordprocessingCanvas" xmlns:cx="http://schemas.microsoft.com/office/drawing/2014/chartex" xmlns:cx1="http://schemas.microsoft.com/office/drawing/2015/9/8/chartex" xmlns:cx2="http://schemas.microsoft.com/office/drawing/2015/10/21/chartex" xmlns:cx3="http://schemas.microsoft.com/office/drawing/2016/5/9/chartex" xmlns:cx4="http://schemas.microsoft.com/office/drawing/2016/5/10/chartex" xmlns:cx5="http://schemas.microsoft.com/office/drawing/2016/5/11/chartex" xmlns:cx6="http://schemas.microsoft.com/office/drawing/2016/5/12/chartex" xmlns:cx7="http://schemas.microsoft.com/office/drawing/2016/5/13/chartex" xmlns:cx8="http://schemas.microsoft.com/office/drawing/2016/5/14/chartex" xmlns:mc="http://schemas.openxmlformats.org/markup-compatibility/2006" xmlns:aink="http://schemas.microsoft.com/office/drawing/2016/ink" xmlns:am3d="http://schemas.microsoft.com/office/drawing/2017/model3d" xmlns:o="urn:schemas-microsoft-com:office:office" xmlns:oel="http://schemas.microsoft.com/office/2019/extlst" xmlns:r="http://schemas.openxmlformats.org/officeDocument/2006/relationships" xmlns:m="http://schemas.openxmlformats.org/officeDocument/2006/math" xmlns:v="urn:schemas-microsoft-com:vml" xmlns:wp14="http://schemas.microsoft.com/office/word/2010/wordprocessingDrawing" xmlns:wp="http://schemas.openxmlformats.org/drawingml/2006/wordprocessingDrawing" xmlns:w10="urn:schemas-microsoft-com:office:word" xmlns:w="http://schemas.openxmlformats.org/wordprocessingml/2006/main" xmlns:w14="http://schemas.microsoft.com/office/word/2010/wordml" xmlns:w15="http://schemas.microsoft.com/office/word/2012/wordml" xmlns:w16cex="http://schemas.microsoft.com/office/word/2018/wordml/cex" xmlns:w16cid="http://schemas.microsoft.com/office/word/2016/wordml/cid" xmlns:w16="http://schemas.microsoft.com/office/word/2018/wordml" xmlns:w16du="http://schemas.microsoft.com/office/word/2023/wordml/word16du" xmlns:w16sdtdh="http://schemas.microsoft.com/office/word/2020/wordml/sdtdatahash" xmlns:w16se="http://schemas.microsoft.com/office/word/2015/wordml/symex" xmlns:wpg="http://schemas.microsoft.com/office/word/2010/wordprocessingGroup" xmlns:wpi="http://schemas.microsoft.com/office/word/2010/wordprocessingInk" xmlns:wne="http://schemas.microsoft.com/office/word/2006/wordml" xmlns:wps="http://schemas.microsoft.com/office/word/2010/wordprocessingShape" mc:Ignorable="w14 w15 w16se w16cid w16 w16cex w16sdtdh w16du wp14">
+<w:document xmlns:wpc="http://schemas.microsoft.com/office/word/2010/wordprocessingCanvas" xmlns:cx="http://schemas.microsoft.com/office/drawing/2014/chartex" xmlns:cx1="http://schemas.microsoft.com/office/drawing/2015/9/8/chartex" xmlns:cx2="http://schemas.microsoft.com/office/drawing/2015/10/21/chartex" xmlns:cx3="http://schemas.microsoft.com/office/drawing/2016/5/9/chartex" xmlns:cx4="http://schemas.microsoft.com/office/drawing/2016/5/10/chartex" xmlns:cx5="http://schemas.microsoft.com/office/drawing/2016/5/11/chartex" xmlns:cx6="http://schemas.microsoft.com/office/drawing/2016/5/12/chartex" xmlns:cx7="http://schemas.microsoft.com/office/drawing/2016/5/13/chartex" xmlns:cx8="http://schemas.microsoft.com/office/drawing/2016/5/14/chartex" xmlns:mc="http://schemas.openxmlformats.org/markup-compatibility/2006" xmlns:aink="http://schemas.microsoft.com/office/drawing/2016/ink" xmlns:am3d="http://schemas.microsoft.com/office/drawing/2017/model3d" xmlns:o="urn:schemas-microsoft-com:office:office" xmlns:oel="http://schemas.microsoft.com/office/2019/extlst" xmlns:r="http://schemas.openxmlformats.org/officeDocument/2006/relationships" xmlns:m="http://schemas.openxmlformats.org/officeDocument/2006/math" xmlns:v="urn:schemas-microsoft-com:vml" xmlns:wp14="http://schemas.microsoft.com/office/word/2010/wordprocessingDrawing" xmlns:wp="http://schemas.openxmlformats.org/drawingml/2006/wordprocessingDrawing" xmlns:w10="urn:schemas-microsoft-com:office:word" xmlns:w="http://schemas.openxmlformats.org/wordprocessingml/2006/main" xmlns:w14="http://schemas.microsoft.com/office/word/2010/wordml" xmlns:w15="http://schemas.microsoft.com/office/word/2012/wordml" xmlns:w16cex="http://schemas.microsoft.com/office/word/2018/wordml/cex" xmlns:w16cid="http://schemas.microsoft.com/office/word/2016/wordml/cid" xmlns:w16="http://schemas.microsoft.com/office/word/2018/wordml" xmlns:w16du="http://schemas.microsoft.com/office/word/2023/wordml/word16du" xmlns:w16sdtdh="http://schemas.microsoft.com/office/word/2020/wordml/sdtdatahash" xmlns:w16sdtfl="http://schemas.microsoft.com/office/word/2024/wordml/sdtformatlock" xmlns:w16se="http://schemas.microsoft.com/office/word/2015/wordml/symex" xmlns:wpg="http://schemas.microsoft.com/office/word/2010/wordprocessingGroup" xmlns:wpi="http://schemas.microsoft.com/office/word/2010/wordprocessingInk" xmlns:wne="http://schemas.microsoft.com/office/word/2006/wordml" xmlns:wps="http://schemas.microsoft.com/office/word/2010/wordprocessingShape" mc:Ignorable="w14 w15 w16se w16cid w16 w16cex w16sdtdh w16sdtfl w16du wp14">
   <w:body>
     <w:p>
       <w:pPr>
@@ -372,7 +372,7 @@
 </file>
 
 <file path=word/endnotes.xml><?xml version="1.0" encoding="utf-8"?>
-<w:endnotes xmlns:wpc="http://schemas.microsoft.com/office/word/2010/wordprocessingCanvas" xmlns:cx="http://schemas.microsoft.com/office/drawing/2014/chartex" xmlns:cx1="http://schemas.microsoft.com/office/drawing/2015/9/8/chartex" xmlns:cx2="http://schemas.microsoft.com/office/drawing/2015/10/21/chartex" xmlns:cx3="http://schemas.microsoft.com/office/drawing/2016/5/9/chartex" xmlns:cx4="http://schemas.microsoft.com/office/drawing/2016/5/10/chartex" xmlns:cx5="http://schemas.microsoft.com/office/drawing/2016/5/11/chartex" xmlns:cx6="http://schemas.microsoft.com/office/drawing/2016/5/12/chartex" xmlns:cx7="http://schemas.microsoft.com/office/drawing/2016/5/13/chartex" xmlns:cx8="http://schemas.microsoft.com/office/drawing/2016/5/14/chartex" xmlns:mc="http://schemas.openxmlformats.org/markup-compatibility/2006" xmlns:aink="http://schemas.microsoft.com/office/drawing/2016/ink" xmlns:am3d="http://schemas.microsoft.com/office/drawing/2017/model3d" xmlns:o="urn:schemas-microsoft-com:office:office" xmlns:oel="http://schemas.microsoft.com/office/2019/extlst" xmlns:r="http://schemas.openxmlformats.org/officeDocument/2006/relationships" xmlns:m="http://schemas.openxmlformats.org/officeDocument/2006/math" xmlns:v="urn:schemas-microsoft-com:vml" xmlns:wp14="http://schemas.microsoft.com/office/word/2010/wordprocessingDrawing" xmlns:wp="http://schemas.openxmlformats.org/drawingml/2006/wordprocessingDrawing" xmlns:w10="urn:schemas-microsoft-com:office:word" xmlns:w="http://schemas.openxmlformats.org/wordprocessingml/2006/main" xmlns:w14="http://schemas.microsoft.com/office/word/2010/wordml" xmlns:w15="http://schemas.microsoft.com/office/word/2012/wordml" xmlns:w16cex="http://schemas.microsoft.com/office/word/2018/wordml/cex" xmlns:w16cid="http://schemas.microsoft.com/office/word/2016/wordml/cid" xmlns:w16="http://schemas.microsoft.com/office/word/2018/wordml" xmlns:w16du="http://schemas.microsoft.com/office/word/2023/wordml/word16du" xmlns:w16sdtdh="http://schemas.microsoft.com/office/word/2020/wordml/sdtdatahash" xmlns:w16se="http://schemas.microsoft.com/office/word/2015/wordml/symex" xmlns:wpg="http://schemas.microsoft.com/office/word/2010/wordprocessingGroup" xmlns:wpi="http://schemas.microsoft.com/office/word/2010/wordprocessingInk" xmlns:wne="http://schemas.microsoft.com/office/word/2006/wordml" xmlns:wps="http://schemas.microsoft.com/office/word/2010/wordprocessingShape" mc:Ignorable="w14 w15 w16se w16cid w16 w16cex w16sdtdh w16du wp14">
+<w:endnotes xmlns:wpc="http://schemas.microsoft.com/office/word/2010/wordprocessingCanvas" xmlns:cx="http://schemas.microsoft.com/office/drawing/2014/chartex" xmlns:cx1="http://schemas.microsoft.com/office/drawing/2015/9/8/chartex" xmlns:cx2="http://schemas.microsoft.com/office/drawing/2015/10/21/chartex" xmlns:cx3="http://schemas.microsoft.com/office/drawing/2016/5/9/chartex" xmlns:cx4="http://schemas.microsoft.com/office/drawing/2016/5/10/chartex" xmlns:cx5="http://schemas.microsoft.com/office/drawing/2016/5/11/chartex" xmlns:cx6="http://schemas.microsoft.com/office/drawing/2016/5/12/chartex" xmlns:cx7="http://schemas.microsoft.com/office/drawing/2016/5/13/chartex" xmlns:cx8="http://schemas.microsoft.com/office/drawing/2016/5/14/chartex" xmlns:mc="http://schemas.openxmlformats.org/markup-compatibility/2006" xmlns:aink="http://schemas.microsoft.com/office/drawing/2016/ink" xmlns:am3d="http://schemas.microsoft.com/office/drawing/2017/model3d" xmlns:o="urn:schemas-microsoft-com:office:office" xmlns:oel="http://schemas.microsoft.com/office/2019/extlst" xmlns:r="http://schemas.openxmlformats.org/officeDocument/2006/relationships" xmlns:m="http://schemas.openxmlformats.org/officeDocument/2006/math" xmlns:v="urn:schemas-microsoft-com:vml" xmlns:wp14="http://schemas.microsoft.com/office/word/2010/wordprocessingDrawing" xmlns:wp="http://schemas.openxmlformats.org/drawingml/2006/wordprocessingDrawing" xmlns:w10="urn:schemas-microsoft-com:office:word" xmlns:w="http://schemas.openxmlformats.org/wordprocessingml/2006/main" xmlns:w14="http://schemas.microsoft.com/office/word/2010/wordml" xmlns:w15="http://schemas.microsoft.com/office/word/2012/wordml" xmlns:w16cex="http://schemas.microsoft.com/office/word/2018/wordml/cex" xmlns:w16cid="http://schemas.microsoft.com/office/word/2016/wordml/cid" xmlns:w16="http://schemas.microsoft.com/office/word/2018/wordml" xmlns:w16du="http://schemas.microsoft.com/office/word/2023/wordml/word16du" xmlns:w16sdtdh="http://schemas.microsoft.com/office/word/2020/wordml/sdtdatahash" xmlns:w16sdtfl="http://schemas.microsoft.com/office/word/2024/wordml/sdtformatlock" xmlns:w16se="http://schemas.microsoft.com/office/word/2015/wordml/symex" xmlns:wpg="http://schemas.microsoft.com/office/word/2010/wordprocessingGroup" xmlns:wpi="http://schemas.microsoft.com/office/word/2010/wordprocessingInk" xmlns:wne="http://schemas.microsoft.com/office/word/2006/wordml" xmlns:wps="http://schemas.microsoft.com/office/word/2010/wordprocessingShape" mc:Ignorable="w14 w15 w16se w16cid w16 w16cex w16sdtdh w16sdtfl w16du wp14">
   <w:endnote w:type="separator" w:id="-1">
     <w:p>
       <w:r>
@@ -391,7 +391,7 @@
 </file>
 
 <file path=word/footer1.xml><?xml version="1.0" encoding="utf-8"?>
-<w:ftr xmlns:wpc="http://schemas.microsoft.com/office/word/2010/wordprocessingCanvas" xmlns:cx="http://schemas.microsoft.com/office/drawing/2014/chartex" xmlns:cx1="http://schemas.microsoft.com/office/drawing/2015/9/8/chartex" xmlns:cx2="http://schemas.microsoft.com/office/drawing/2015/10/21/chartex" xmlns:cx3="http://schemas.microsoft.com/office/drawing/2016/5/9/chartex" xmlns:cx4="http://schemas.microsoft.com/office/drawing/2016/5/10/chartex" xmlns:cx5="http://schemas.microsoft.com/office/drawing/2016/5/11/chartex" xmlns:cx6="http://schemas.microsoft.com/office/drawing/2016/5/12/chartex" xmlns:cx7="http://schemas.microsoft.com/office/drawing/2016/5/13/chartex" xmlns:cx8="http://schemas.microsoft.com/office/drawing/2016/5/14/chartex" xmlns:mc="http://schemas.openxmlformats.org/markup-compatibility/2006" xmlns:aink="http://schemas.microsoft.com/office/drawing/2016/ink" xmlns:am3d="http://schemas.microsoft.com/office/drawing/2017/model3d" xmlns:o="urn:schemas-microsoft-com:office:office" xmlns:oel="http://schemas.microsoft.com/office/2019/extlst" xmlns:r="http://schemas.openxmlformats.org/officeDocument/2006/relationships" xmlns:m="http://schemas.openxmlformats.org/officeDocument/2006/math" xmlns:v="urn:schemas-microsoft-com:vml" xmlns:wp14="http://schemas.microsoft.com/office/word/2010/wordprocessingDrawing" xmlns:wp="http://schemas.openxmlformats.org/drawingml/2006/wordprocessingDrawing" xmlns:w10="urn:schemas-microsoft-com:office:word" xmlns:w="http://schemas.openxmlformats.org/wordprocessingml/2006/main" xmlns:w14="http://schemas.microsoft.com/office/word/2010/wordml" xmlns:w15="http://schemas.microsoft.com/office/word/2012/wordml" xmlns:w16cex="http://schemas.microsoft.com/office/word/2018/wordml/cex" xmlns:w16cid="http://schemas.microsoft.com/office/word/2016/wordml/cid" xmlns:w16="http://schemas.microsoft.com/office/word/2018/wordml" xmlns:w16du="http://schemas.microsoft.com/office/word/2023/wordml/word16du" xmlns:w16sdtdh="http://schemas.microsoft.com/office/word/2020/wordml/sdtdatahash" xmlns:w16se="http://schemas.microsoft.com/office/word/2015/wordml/symex" xmlns:wpg="http://schemas.microsoft.com/office/word/2010/wordprocessingGroup" xmlns:wpi="http://schemas.microsoft.com/office/word/2010/wordprocessingInk" xmlns:wne="http://schemas.microsoft.com/office/word/2006/wordml" xmlns:wps="http://schemas.microsoft.com/office/word/2010/wordprocessingShape" mc:Ignorable="w14 w15 w16se w16cid w16 w16cex w16sdtdh w16du wp14">
+<w:ftr xmlns:wpc="http://schemas.microsoft.com/office/word/2010/wordprocessingCanvas" xmlns:cx="http://schemas.microsoft.com/office/drawing/2014/chartex" xmlns:cx1="http://schemas.microsoft.com/office/drawing/2015/9/8/chartex" xmlns:cx2="http://schemas.microsoft.com/office/drawing/2015/10/21/chartex" xmlns:cx3="http://schemas.microsoft.com/office/drawing/2016/5/9/chartex" xmlns:cx4="http://schemas.microsoft.com/office/drawing/2016/5/10/chartex" xmlns:cx5="http://schemas.microsoft.com/office/drawing/2016/5/11/chartex" xmlns:cx6="http://schemas.microsoft.com/office/drawing/2016/5/12/chartex" xmlns:cx7="http://schemas.microsoft.com/office/drawing/2016/5/13/chartex" xmlns:cx8="http://schemas.microsoft.com/office/drawing/2016/5/14/chartex" xmlns:mc="http://schemas.openxmlformats.org/markup-compatibility/2006" xmlns:aink="http://schemas.microsoft.com/office/drawing/2016/ink" xmlns:am3d="http://schemas.microsoft.com/office/drawing/2017/model3d" xmlns:o="urn:schemas-microsoft-com:office:office" xmlns:oel="http://schemas.microsoft.com/office/2019/extlst" xmlns:r="http://schemas.openxmlformats.org/officeDocument/2006/relationships" xmlns:m="http://schemas.openxmlformats.org/officeDocument/2006/math" xmlns:v="urn:schemas-microsoft-com:vml" xmlns:wp14="http://schemas.microsoft.com/office/word/2010/wordprocessingDrawing" xmlns:wp="http://schemas.openxmlformats.org/drawingml/2006/wordprocessingDrawing" xmlns:w10="urn:schemas-microsoft-com:office:word" xmlns:w="http://schemas.openxmlformats.org/wordprocessingml/2006/main" xmlns:w14="http://schemas.microsoft.com/office/word/2010/wordml" xmlns:w15="http://schemas.microsoft.com/office/word/2012/wordml" xmlns:w16cex="http://schemas.microsoft.com/office/word/2018/wordml/cex" xmlns:w16cid="http://schemas.microsoft.com/office/word/2016/wordml/cid" xmlns:w16="http://schemas.microsoft.com/office/word/2018/wordml" xmlns:w16du="http://schemas.microsoft.com/office/word/2023/wordml/word16du" xmlns:w16sdtdh="http://schemas.microsoft.com/office/word/2020/wordml/sdtdatahash" xmlns:w16sdtfl="http://schemas.microsoft.com/office/word/2024/wordml/sdtformatlock" xmlns:w16se="http://schemas.microsoft.com/office/word/2015/wordml/symex" xmlns:wpg="http://schemas.microsoft.com/office/word/2010/wordprocessingGroup" xmlns:wpi="http://schemas.microsoft.com/office/word/2010/wordprocessingInk" xmlns:wne="http://schemas.microsoft.com/office/word/2006/wordml" xmlns:wps="http://schemas.microsoft.com/office/word/2010/wordprocessingShape" mc:Ignorable="w14 w15 w16se w16cid w16 w16cex w16sdtdh w16sdtfl w16du wp14">
   <w:p>
     <w:pPr>
       <w:pStyle w:val="Footer"/>
@@ -498,7 +498,7 @@
         <w:rFonts w:asciiTheme="minorHAnsi" w:hAnsiTheme="minorHAnsi" w:cstheme="minorHAnsi"/>
         <w:noProof/>
       </w:rPr>
-      <w:t>3/10/2024</w:t>
+      <w:t>28/7/2025</w:t>
     </w:r>
     <w:r>
       <w:rPr>
@@ -517,7 +517,7 @@
 </file>
 
 <file path=word/footer2.xml><?xml version="1.0" encoding="utf-8"?>
-<w:ftr xmlns:wpc="http://schemas.microsoft.com/office/word/2010/wordprocessingCanvas" xmlns:cx="http://schemas.microsoft.com/office/drawing/2014/chartex" xmlns:cx1="http://schemas.microsoft.com/office/drawing/2015/9/8/chartex" xmlns:cx2="http://schemas.microsoft.com/office/drawing/2015/10/21/chartex" xmlns:cx3="http://schemas.microsoft.com/office/drawing/2016/5/9/chartex" xmlns:cx4="http://schemas.microsoft.com/office/drawing/2016/5/10/chartex" xmlns:cx5="http://schemas.microsoft.com/office/drawing/2016/5/11/chartex" xmlns:cx6="http://schemas.microsoft.com/office/drawing/2016/5/12/chartex" xmlns:cx7="http://schemas.microsoft.com/office/drawing/2016/5/13/chartex" xmlns:cx8="http://schemas.microsoft.com/office/drawing/2016/5/14/chartex" xmlns:mc="http://schemas.openxmlformats.org/markup-compatibility/2006" xmlns:aink="http://schemas.microsoft.com/office/drawing/2016/ink" xmlns:am3d="http://schemas.microsoft.com/office/drawing/2017/model3d" xmlns:o="urn:schemas-microsoft-com:office:office" xmlns:oel="http://schemas.microsoft.com/office/2019/extlst" xmlns:r="http://schemas.openxmlformats.org/officeDocument/2006/relationships" xmlns:m="http://schemas.openxmlformats.org/officeDocument/2006/math" xmlns:v="urn:schemas-microsoft-com:vml" xmlns:wp14="http://schemas.microsoft.com/office/word/2010/wordprocessingDrawing" xmlns:wp="http://schemas.openxmlformats.org/drawingml/2006/wordprocessingDrawing" xmlns:w10="urn:schemas-microsoft-com:office:word" xmlns:w="http://schemas.openxmlformats.org/wordprocessingml/2006/main" xmlns:w14="http://schemas.microsoft.com/office/word/2010/wordml" xmlns:w15="http://schemas.microsoft.com/office/word/2012/wordml" xmlns:w16cex="http://schemas.microsoft.com/office/word/2018/wordml/cex" xmlns:w16cid="http://schemas.microsoft.com/office/word/2016/wordml/cid" xmlns:w16="http://schemas.microsoft.com/office/word/2018/wordml" xmlns:w16du="http://schemas.microsoft.com/office/word/2023/wordml/word16du" xmlns:w16sdtdh="http://schemas.microsoft.com/office/word/2020/wordml/sdtdatahash" xmlns:w16se="http://schemas.microsoft.com/office/word/2015/wordml/symex" xmlns:wpg="http://schemas.microsoft.com/office/word/2010/wordprocessingGroup" xmlns:wpi="http://schemas.microsoft.com/office/word/2010/wordprocessingInk" xmlns:wne="http://schemas.microsoft.com/office/word/2006/wordml" xmlns:wps="http://schemas.microsoft.com/office/word/2010/wordprocessingShape" mc:Ignorable="w14 w15 w16se w16cid w16 w16cex w16sdtdh w16du wp14">
+<w:ftr xmlns:wpc="http://schemas.microsoft.com/office/word/2010/wordprocessingCanvas" xmlns:cx="http://schemas.microsoft.com/office/drawing/2014/chartex" xmlns:cx1="http://schemas.microsoft.com/office/drawing/2015/9/8/chartex" xmlns:cx2="http://schemas.microsoft.com/office/drawing/2015/10/21/chartex" xmlns:cx3="http://schemas.microsoft.com/office/drawing/2016/5/9/chartex" xmlns:cx4="http://schemas.microsoft.com/office/drawing/2016/5/10/chartex" xmlns:cx5="http://schemas.microsoft.com/office/drawing/2016/5/11/chartex" xmlns:cx6="http://schemas.microsoft.com/office/drawing/2016/5/12/chartex" xmlns:cx7="http://schemas.microsoft.com/office/drawing/2016/5/13/chartex" xmlns:cx8="http://schemas.microsoft.com/office/drawing/2016/5/14/chartex" xmlns:mc="http://schemas.openxmlformats.org/markup-compatibility/2006" xmlns:aink="http://schemas.microsoft.com/office/drawing/2016/ink" xmlns:am3d="http://schemas.microsoft.com/office/drawing/2017/model3d" xmlns:o="urn:schemas-microsoft-com:office:office" xmlns:oel="http://schemas.microsoft.com/office/2019/extlst" xmlns:r="http://schemas.openxmlformats.org/officeDocument/2006/relationships" xmlns:m="http://schemas.openxmlformats.org/officeDocument/2006/math" xmlns:v="urn:schemas-microsoft-com:vml" xmlns:wp14="http://schemas.microsoft.com/office/word/2010/wordprocessingDrawing" xmlns:wp="http://schemas.openxmlformats.org/drawingml/2006/wordprocessingDrawing" xmlns:w10="urn:schemas-microsoft-com:office:word" xmlns:w="http://schemas.openxmlformats.org/wordprocessingml/2006/main" xmlns:w14="http://schemas.microsoft.com/office/word/2010/wordml" xmlns:w15="http://schemas.microsoft.com/office/word/2012/wordml" xmlns:w16cex="http://schemas.microsoft.com/office/word/2018/wordml/cex" xmlns:w16cid="http://schemas.microsoft.com/office/word/2016/wordml/cid" xmlns:w16="http://schemas.microsoft.com/office/word/2018/wordml" xmlns:w16du="http://schemas.microsoft.com/office/word/2023/wordml/word16du" xmlns:w16sdtdh="http://schemas.microsoft.com/office/word/2020/wordml/sdtdatahash" xmlns:w16sdtfl="http://schemas.microsoft.com/office/word/2024/wordml/sdtformatlock" xmlns:w16se="http://schemas.microsoft.com/office/word/2015/wordml/symex" xmlns:wpg="http://schemas.microsoft.com/office/word/2010/wordprocessingGroup" xmlns:wpi="http://schemas.microsoft.com/office/word/2010/wordprocessingInk" xmlns:wne="http://schemas.microsoft.com/office/word/2006/wordml" xmlns:wps="http://schemas.microsoft.com/office/word/2010/wordprocessingShape" mc:Ignorable="w14 w15 w16se w16cid w16 w16cex w16sdtdh w16sdtfl w16du wp14">
   <w:p>
     <w:pPr>
       <w:pStyle w:val="Footer"/>
@@ -549,7 +549,7 @@
         <w:rFonts w:asciiTheme="minorHAnsi" w:hAnsiTheme="minorHAnsi" w:cstheme="minorHAnsi"/>
         <w:noProof/>
       </w:rPr>
-      <w:t>3/10/2024</w:t>
+      <w:t>28/7/2025</w:t>
     </w:r>
     <w:r>
       <w:rPr>
@@ -637,7 +637,7 @@
 </file>
 
 <file path=word/footnotes.xml><?xml version="1.0" encoding="utf-8"?>
-<w:footnotes xmlns:wpc="http://schemas.microsoft.com/office/word/2010/wordprocessingCanvas" xmlns:cx="http://schemas.microsoft.com/office/drawing/2014/chartex" xmlns:cx1="http://schemas.microsoft.com/office/drawing/2015/9/8/chartex" xmlns:cx2="http://schemas.microsoft.com/office/drawing/2015/10/21/chartex" xmlns:cx3="http://schemas.microsoft.com/office/drawing/2016/5/9/chartex" xmlns:cx4="http://schemas.microsoft.com/office/drawing/2016/5/10/chartex" xmlns:cx5="http://schemas.microsoft.com/office/drawing/2016/5/11/chartex" xmlns:cx6="http://schemas.microsoft.com/office/drawing/2016/5/12/chartex" xmlns:cx7="http://schemas.microsoft.com/office/drawing/2016/5/13/chartex" xmlns:cx8="http://schemas.microsoft.com/office/drawing/2016/5/14/chartex" xmlns:mc="http://schemas.openxmlformats.org/markup-compatibility/2006" xmlns:aink="http://schemas.microsoft.com/office/drawing/2016/ink" xmlns:am3d="http://schemas.microsoft.com/office/drawing/2017/model3d" xmlns:o="urn:schemas-microsoft-com:office:office" xmlns:oel="http://schemas.microsoft.com/office/2019/extlst" xmlns:r="http://schemas.openxmlformats.org/officeDocument/2006/relationships" xmlns:m="http://schemas.openxmlformats.org/officeDocument/2006/math" xmlns:v="urn:schemas-microsoft-com:vml" xmlns:wp14="http://schemas.microsoft.com/office/word/2010/wordprocessingDrawing" xmlns:wp="http://schemas.openxmlformats.org/drawingml/2006/wordprocessingDrawing" xmlns:w10="urn:schemas-microsoft-com:office:word" xmlns:w="http://schemas.openxmlformats.org/wordprocessingml/2006/main" xmlns:w14="http://schemas.microsoft.com/office/word/2010/wordml" xmlns:w15="http://schemas.microsoft.com/office/word/2012/wordml" xmlns:w16cex="http://schemas.microsoft.com/office/word/2018/wordml/cex" xmlns:w16cid="http://schemas.microsoft.com/office/word/2016/wordml/cid" xmlns:w16="http://schemas.microsoft.com/office/word/2018/wordml" xmlns:w16du="http://schemas.microsoft.com/office/word/2023/wordml/word16du" xmlns:w16sdtdh="http://schemas.microsoft.com/office/word/2020/wordml/sdtdatahash" xmlns:w16se="http://schemas.microsoft.com/office/word/2015/wordml/symex" xmlns:wpg="http://schemas.microsoft.com/office/word/2010/wordprocessingGroup" xmlns:wpi="http://schemas.microsoft.com/office/word/2010/wordprocessingInk" xmlns:wne="http://schemas.microsoft.com/office/word/2006/wordml" xmlns:wps="http://schemas.microsoft.com/office/word/2010/wordprocessingShape" mc:Ignorable="w14 w15 w16se w16cid w16 w16cex w16sdtdh w16du wp14">
+<w:footnotes xmlns:wpc="http://schemas.microsoft.com/office/word/2010/wordprocessingCanvas" xmlns:cx="http://schemas.microsoft.com/office/drawing/2014/chartex" xmlns:cx1="http://schemas.microsoft.com/office/drawing/2015/9/8/chartex" xmlns:cx2="http://schemas.microsoft.com/office/drawing/2015/10/21/chartex" xmlns:cx3="http://schemas.microsoft.com/office/drawing/2016/5/9/chartex" xmlns:cx4="http://schemas.microsoft.com/office/drawing/2016/5/10/chartex" xmlns:cx5="http://schemas.microsoft.com/office/drawing/2016/5/11/chartex" xmlns:cx6="http://schemas.microsoft.com/office/drawing/2016/5/12/chartex" xmlns:cx7="http://schemas.microsoft.com/office/drawing/2016/5/13/chartex" xmlns:cx8="http://schemas.microsoft.com/office/drawing/2016/5/14/chartex" xmlns:mc="http://schemas.openxmlformats.org/markup-compatibility/2006" xmlns:aink="http://schemas.microsoft.com/office/drawing/2016/ink" xmlns:am3d="http://schemas.microsoft.com/office/drawing/2017/model3d" xmlns:o="urn:schemas-microsoft-com:office:office" xmlns:oel="http://schemas.microsoft.com/office/2019/extlst" xmlns:r="http://schemas.openxmlformats.org/officeDocument/2006/relationships" xmlns:m="http://schemas.openxmlformats.org/officeDocument/2006/math" xmlns:v="urn:schemas-microsoft-com:vml" xmlns:wp14="http://schemas.microsoft.com/office/word/2010/wordprocessingDrawing" xmlns:wp="http://schemas.openxmlformats.org/drawingml/2006/wordprocessingDrawing" xmlns:w10="urn:schemas-microsoft-com:office:word" xmlns:w="http://schemas.openxmlformats.org/wordprocessingml/2006/main" xmlns:w14="http://schemas.microsoft.com/office/word/2010/wordml" xmlns:w15="http://schemas.microsoft.com/office/word/2012/wordml" xmlns:w16cex="http://schemas.microsoft.com/office/word/2018/wordml/cex" xmlns:w16cid="http://schemas.microsoft.com/office/word/2016/wordml/cid" xmlns:w16="http://schemas.microsoft.com/office/word/2018/wordml" xmlns:w16du="http://schemas.microsoft.com/office/word/2023/wordml/word16du" xmlns:w16sdtdh="http://schemas.microsoft.com/office/word/2020/wordml/sdtdatahash" xmlns:w16sdtfl="http://schemas.microsoft.com/office/word/2024/wordml/sdtformatlock" xmlns:w16se="http://schemas.microsoft.com/office/word/2015/wordml/symex" xmlns:wpg="http://schemas.microsoft.com/office/word/2010/wordprocessingGroup" xmlns:wpi="http://schemas.microsoft.com/office/word/2010/wordprocessingInk" xmlns:wne="http://schemas.microsoft.com/office/word/2006/wordml" xmlns:wps="http://schemas.microsoft.com/office/word/2010/wordprocessingShape" mc:Ignorable="w14 w15 w16se w16cid w16 w16cex w16sdtdh w16sdtfl w16du wp14">
   <w:footnote w:type="separator" w:id="-1">
     <w:p>
       <w:r>
@@ -672,7 +672,7 @@
 </file>
 
 <file path=word/header1.xml><?xml version="1.0" encoding="utf-8"?>
-<w:hdr xmlns:wpc="http://schemas.microsoft.com/office/word/2010/wordprocessingCanvas" xmlns:cx="http://schemas.microsoft.com/office/drawing/2014/chartex" xmlns:cx1="http://schemas.microsoft.com/office/drawing/2015/9/8/chartex" xmlns:cx2="http://schemas.microsoft.com/office/drawing/2015/10/21/chartex" xmlns:cx3="http://schemas.microsoft.com/office/drawing/2016/5/9/chartex" xmlns:cx4="http://schemas.microsoft.com/office/drawing/2016/5/10/chartex" xmlns:cx5="http://schemas.microsoft.com/office/drawing/2016/5/11/chartex" xmlns:cx6="http://schemas.microsoft.com/office/drawing/2016/5/12/chartex" xmlns:cx7="http://schemas.microsoft.com/office/drawing/2016/5/13/chartex" xmlns:cx8="http://schemas.microsoft.com/office/drawing/2016/5/14/chartex" xmlns:mc="http://schemas.openxmlformats.org/markup-compatibility/2006" xmlns:aink="http://schemas.microsoft.com/office/drawing/2016/ink" xmlns:am3d="http://schemas.microsoft.com/office/drawing/2017/model3d" xmlns:o="urn:schemas-microsoft-com:office:office" xmlns:oel="http://schemas.microsoft.com/office/2019/extlst" xmlns:r="http://schemas.openxmlformats.org/officeDocument/2006/relationships" xmlns:m="http://schemas.openxmlformats.org/officeDocument/2006/math" xmlns:v="urn:schemas-microsoft-com:vml" xmlns:wp14="http://schemas.microsoft.com/office/word/2010/wordprocessingDrawing" xmlns:wp="http://schemas.openxmlformats.org/drawingml/2006/wordprocessingDrawing" xmlns:w10="urn:schemas-microsoft-com:office:word" xmlns:w="http://schemas.openxmlformats.org/wordprocessingml/2006/main" xmlns:w14="http://schemas.microsoft.com/office/word/2010/wordml" xmlns:w15="http://schemas.microsoft.com/office/word/2012/wordml" xmlns:w16cex="http://schemas.microsoft.com/office/word/2018/wordml/cex" xmlns:w16cid="http://schemas.microsoft.com/office/word/2016/wordml/cid" xmlns:w16="http://schemas.microsoft.com/office/word/2018/wordml" xmlns:w16du="http://schemas.microsoft.com/office/word/2023/wordml/word16du" xmlns:w16sdtdh="http://schemas.microsoft.com/office/word/2020/wordml/sdtdatahash" xmlns:w16se="http://schemas.microsoft.com/office/word/2015/wordml/symex" xmlns:wpg="http://schemas.microsoft.com/office/word/2010/wordprocessingGroup" xmlns:wpi="http://schemas.microsoft.com/office/word/2010/wordprocessingInk" xmlns:wne="http://schemas.microsoft.com/office/word/2006/wordml" xmlns:wps="http://schemas.microsoft.com/office/word/2010/wordprocessingShape" mc:Ignorable="w14 w15 w16se w16cid w16 w16cex w16sdtdh w16du wp14">
+<w:hdr xmlns:wpc="http://schemas.microsoft.com/office/word/2010/wordprocessingCanvas" xmlns:cx="http://schemas.microsoft.com/office/drawing/2014/chartex" xmlns:cx1="http://schemas.microsoft.com/office/drawing/2015/9/8/chartex" xmlns:cx2="http://schemas.microsoft.com/office/drawing/2015/10/21/chartex" xmlns:cx3="http://schemas.microsoft.com/office/drawing/2016/5/9/chartex" xmlns:cx4="http://schemas.microsoft.com/office/drawing/2016/5/10/chartex" xmlns:cx5="http://schemas.microsoft.com/office/drawing/2016/5/11/chartex" xmlns:cx6="http://schemas.microsoft.com/office/drawing/2016/5/12/chartex" xmlns:cx7="http://schemas.microsoft.com/office/drawing/2016/5/13/chartex" xmlns:cx8="http://schemas.microsoft.com/office/drawing/2016/5/14/chartex" xmlns:mc="http://schemas.openxmlformats.org/markup-compatibility/2006" xmlns:aink="http://schemas.microsoft.com/office/drawing/2016/ink" xmlns:am3d="http://schemas.microsoft.com/office/drawing/2017/model3d" xmlns:o="urn:schemas-microsoft-com:office:office" xmlns:oel="http://schemas.microsoft.com/office/2019/extlst" xmlns:r="http://schemas.openxmlformats.org/officeDocument/2006/relationships" xmlns:m="http://schemas.openxmlformats.org/officeDocument/2006/math" xmlns:v="urn:schemas-microsoft-com:vml" xmlns:wp14="http://schemas.microsoft.com/office/word/2010/wordprocessingDrawing" xmlns:wp="http://schemas.openxmlformats.org/drawingml/2006/wordprocessingDrawing" xmlns:w10="urn:schemas-microsoft-com:office:word" xmlns:w="http://schemas.openxmlformats.org/wordprocessingml/2006/main" xmlns:w14="http://schemas.microsoft.com/office/word/2010/wordml" xmlns:w15="http://schemas.microsoft.com/office/word/2012/wordml" xmlns:w16cex="http://schemas.microsoft.com/office/word/2018/wordml/cex" xmlns:w16cid="http://schemas.microsoft.com/office/word/2016/wordml/cid" xmlns:w16="http://schemas.microsoft.com/office/word/2018/wordml" xmlns:w16du="http://schemas.microsoft.com/office/word/2023/wordml/word16du" xmlns:w16sdtdh="http://schemas.microsoft.com/office/word/2020/wordml/sdtdatahash" xmlns:w16sdtfl="http://schemas.microsoft.com/office/word/2024/wordml/sdtformatlock" xmlns:w16se="http://schemas.microsoft.com/office/word/2015/wordml/symex" xmlns:wpg="http://schemas.microsoft.com/office/word/2010/wordprocessingGroup" xmlns:wpi="http://schemas.microsoft.com/office/word/2010/wordprocessingInk" xmlns:wne="http://schemas.microsoft.com/office/word/2006/wordml" xmlns:wps="http://schemas.microsoft.com/office/word/2010/wordprocessingShape" mc:Ignorable="w14 w15 w16se w16cid w16 w16cex w16sdtdh w16sdtfl w16du wp14">
   <w:p>
     <w:pPr>
       <w:pStyle w:val="Header"/>
@@ -860,7 +860,7 @@
 </file>
 
 <file path=word/header2.xml><?xml version="1.0" encoding="utf-8"?>
-<w:hdr xmlns:wpc="http://schemas.microsoft.com/office/word/2010/wordprocessingCanvas" xmlns:cx="http://schemas.microsoft.com/office/drawing/2014/chartex" xmlns:cx1="http://schemas.microsoft.com/office/drawing/2015/9/8/chartex" xmlns:cx2="http://schemas.microsoft.com/office/drawing/2015/10/21/chartex" xmlns:cx3="http://schemas.microsoft.com/office/drawing/2016/5/9/chartex" xmlns:cx4="http://schemas.microsoft.com/office/drawing/2016/5/10/chartex" xmlns:cx5="http://schemas.microsoft.com/office/drawing/2016/5/11/chartex" xmlns:cx6="http://schemas.microsoft.com/office/drawing/2016/5/12/chartex" xmlns:cx7="http://schemas.microsoft.com/office/drawing/2016/5/13/chartex" xmlns:cx8="http://schemas.microsoft.com/office/drawing/2016/5/14/chartex" xmlns:mc="http://schemas.openxmlformats.org/markup-compatibility/2006" xmlns:aink="http://schemas.microsoft.com/office/drawing/2016/ink" xmlns:am3d="http://schemas.microsoft.com/office/drawing/2017/model3d" xmlns:o="urn:schemas-microsoft-com:office:office" xmlns:oel="http://schemas.microsoft.com/office/2019/extlst" xmlns:r="http://schemas.openxmlformats.org/officeDocument/2006/relationships" xmlns:m="http://schemas.openxmlformats.org/officeDocument/2006/math" xmlns:v="urn:schemas-microsoft-com:vml" xmlns:wp14="http://schemas.microsoft.com/office/word/2010/wordprocessingDrawing" xmlns:wp="http://schemas.openxmlformats.org/drawingml/2006/wordprocessingDrawing" xmlns:w10="urn:schemas-microsoft-com:office:word" xmlns:w="http://schemas.openxmlformats.org/wordprocessingml/2006/main" xmlns:w14="http://schemas.microsoft.com/office/word/2010/wordml" xmlns:w15="http://schemas.microsoft.com/office/word/2012/wordml" xmlns:w16cex="http://schemas.microsoft.com/office/word/2018/wordml/cex" xmlns:w16cid="http://schemas.microsoft.com/office/word/2016/wordml/cid" xmlns:w16="http://schemas.microsoft.com/office/word/2018/wordml" xmlns:w16du="http://schemas.microsoft.com/office/word/2023/wordml/word16du" xmlns:w16sdtdh="http://schemas.microsoft.com/office/word/2020/wordml/sdtdatahash" xmlns:w16se="http://schemas.microsoft.com/office/word/2015/wordml/symex" xmlns:wpg="http://schemas.microsoft.com/office/word/2010/wordprocessingGroup" xmlns:wpi="http://schemas.microsoft.com/office/word/2010/wordprocessingInk" xmlns:wne="http://schemas.microsoft.com/office/word/2006/wordml" xmlns:wps="http://schemas.microsoft.com/office/word/2010/wordprocessingShape" mc:Ignorable="w14 w15 w16se w16cid w16 w16cex w16sdtdh w16du wp14">
+<w:hdr xmlns:wpc="http://schemas.microsoft.com/office/word/2010/wordprocessingCanvas" xmlns:cx="http://schemas.microsoft.com/office/drawing/2014/chartex" xmlns:cx1="http://schemas.microsoft.com/office/drawing/2015/9/8/chartex" xmlns:cx2="http://schemas.microsoft.com/office/drawing/2015/10/21/chartex" xmlns:cx3="http://schemas.microsoft.com/office/drawing/2016/5/9/chartex" xmlns:cx4="http://schemas.microsoft.com/office/drawing/2016/5/10/chartex" xmlns:cx5="http://schemas.microsoft.com/office/drawing/2016/5/11/chartex" xmlns:cx6="http://schemas.microsoft.com/office/drawing/2016/5/12/chartex" xmlns:cx7="http://schemas.microsoft.com/office/drawing/2016/5/13/chartex" xmlns:cx8="http://schemas.microsoft.com/office/drawing/2016/5/14/chartex" xmlns:mc="http://schemas.openxmlformats.org/markup-compatibility/2006" xmlns:aink="http://schemas.microsoft.com/office/drawing/2016/ink" xmlns:am3d="http://schemas.microsoft.com/office/drawing/2017/model3d" xmlns:o="urn:schemas-microsoft-com:office:office" xmlns:oel="http://schemas.microsoft.com/office/2019/extlst" xmlns:r="http://schemas.openxmlformats.org/officeDocument/2006/relationships" xmlns:m="http://schemas.openxmlformats.org/officeDocument/2006/math" xmlns:v="urn:schemas-microsoft-com:vml" xmlns:wp14="http://schemas.microsoft.com/office/word/2010/wordprocessingDrawing" xmlns:wp="http://schemas.openxmlformats.org/drawingml/2006/wordprocessingDrawing" xmlns:w10="urn:schemas-microsoft-com:office:word" xmlns:w="http://schemas.openxmlformats.org/wordprocessingml/2006/main" xmlns:w14="http://schemas.microsoft.com/office/word/2010/wordml" xmlns:w15="http://schemas.microsoft.com/office/word/2012/wordml" xmlns:w16cex="http://schemas.microsoft.com/office/word/2018/wordml/cex" xmlns:w16cid="http://schemas.microsoft.com/office/word/2016/wordml/cid" xmlns:w16="http://schemas.microsoft.com/office/word/2018/wordml" xmlns:w16du="http://schemas.microsoft.com/office/word/2023/wordml/word16du" xmlns:w16sdtdh="http://schemas.microsoft.com/office/word/2020/wordml/sdtdatahash" xmlns:w16sdtfl="http://schemas.microsoft.com/office/word/2024/wordml/sdtformatlock" xmlns:w16se="http://schemas.microsoft.com/office/word/2015/wordml/symex" xmlns:wpg="http://schemas.microsoft.com/office/word/2010/wordprocessingGroup" xmlns:wpi="http://schemas.microsoft.com/office/word/2010/wordprocessingInk" xmlns:wne="http://schemas.microsoft.com/office/word/2006/wordml" xmlns:wps="http://schemas.microsoft.com/office/word/2010/wordprocessingShape" mc:Ignorable="w14 w15 w16se w16cid w16 w16cex w16sdtdh w16sdtfl w16du wp14">
   <w:p>
     <w:pPr>
       <w:pStyle w:val="Header"/>
@@ -1044,7 +1044,7 @@
 </file>
 
 <file path=word/numbering.xml><?xml version="1.0" encoding="utf-8"?>
-<w:numbering xmlns:wpc="http://schemas.microsoft.com/office/word/2010/wordprocessingCanvas" xmlns:cx="http://schemas.microsoft.com/office/drawing/2014/chartex" xmlns:cx1="http://schemas.microsoft.com/office/drawing/2015/9/8/chartex" xmlns:cx2="http://schemas.microsoft.com/office/drawing/2015/10/21/chartex" xmlns:cx3="http://schemas.microsoft.com/office/drawing/2016/5/9/chartex" xmlns:cx4="http://schemas.microsoft.com/office/drawing/2016/5/10/chartex" xmlns:cx5="http://schemas.microsoft.com/office/drawing/2016/5/11/chartex" xmlns:cx6="http://schemas.microsoft.com/office/drawing/2016/5/12/chartex" xmlns:cx7="http://schemas.microsoft.com/office/drawing/2016/5/13/chartex" xmlns:cx8="http://schemas.microsoft.com/office/drawing/2016/5/14/chartex" xmlns:mc="http://schemas.openxmlformats.org/markup-compatibility/2006" xmlns:aink="http://schemas.microsoft.com/office/drawing/2016/ink" xmlns:am3d="http://schemas.microsoft.com/office/drawing/2017/model3d" xmlns:o="urn:schemas-microsoft-com:office:office" xmlns:oel="http://schemas.microsoft.com/office/2019/extlst" xmlns:r="http://schemas.openxmlformats.org/officeDocument/2006/relationships" xmlns:m="http://schemas.openxmlformats.org/officeDocument/2006/math" xmlns:v="urn:schemas-microsoft-com:vml" xmlns:wp14="http://schemas.microsoft.com/office/word/2010/wordprocessingDrawing" xmlns:wp="http://schemas.openxmlformats.org/drawingml/2006/wordprocessingDrawing" xmlns:w10="urn:schemas-microsoft-com:office:word" xmlns:w="http://schemas.openxmlformats.org/wordprocessingml/2006/main" xmlns:w14="http://schemas.microsoft.com/office/word/2010/wordml" xmlns:w15="http://schemas.microsoft.com/office/word/2012/wordml" xmlns:w16cex="http://schemas.microsoft.com/office/word/2018/wordml/cex" xmlns:w16cid="http://schemas.microsoft.com/office/word/2016/wordml/cid" xmlns:w16="http://schemas.microsoft.com/office/word/2018/wordml" xmlns:w16du="http://schemas.microsoft.com/office/word/2023/wordml/word16du" xmlns:w16sdtdh="http://schemas.microsoft.com/office/word/2020/wordml/sdtdatahash" xmlns:w16se="http://schemas.microsoft.com/office/word/2015/wordml/symex" xmlns:wpg="http://schemas.microsoft.com/office/word/2010/wordprocessingGroup" xmlns:wpi="http://schemas.microsoft.com/office/word/2010/wordprocessingInk" xmlns:wne="http://schemas.microsoft.com/office/word/2006/wordml" xmlns:wps="http://schemas.microsoft.com/office/word/2010/wordprocessingShape" mc:Ignorable="w14 w15 w16se w16cid w16 w16cex w16sdtdh w16du wp14">
+<w:numbering xmlns:wpc="http://schemas.microsoft.com/office/word/2010/wordprocessingCanvas" xmlns:cx="http://schemas.microsoft.com/office/drawing/2014/chartex" xmlns:cx1="http://schemas.microsoft.com/office/drawing/2015/9/8/chartex" xmlns:cx2="http://schemas.microsoft.com/office/drawing/2015/10/21/chartex" xmlns:cx3="http://schemas.microsoft.com/office/drawing/2016/5/9/chartex" xmlns:cx4="http://schemas.microsoft.com/office/drawing/2016/5/10/chartex" xmlns:cx5="http://schemas.microsoft.com/office/drawing/2016/5/11/chartex" xmlns:cx6="http://schemas.microsoft.com/office/drawing/2016/5/12/chartex" xmlns:cx7="http://schemas.microsoft.com/office/drawing/2016/5/13/chartex" xmlns:cx8="http://schemas.microsoft.com/office/drawing/2016/5/14/chartex" xmlns:mc="http://schemas.openxmlformats.org/markup-compatibility/2006" xmlns:aink="http://schemas.microsoft.com/office/drawing/2016/ink" xmlns:am3d="http://schemas.microsoft.com/office/drawing/2017/model3d" xmlns:o="urn:schemas-microsoft-com:office:office" xmlns:oel="http://schemas.microsoft.com/office/2019/extlst" xmlns:r="http://schemas.openxmlformats.org/officeDocument/2006/relationships" xmlns:m="http://schemas.openxmlformats.org/officeDocument/2006/math" xmlns:v="urn:schemas-microsoft-com:vml" xmlns:wp14="http://schemas.microsoft.com/office/word/2010/wordprocessingDrawing" xmlns:wp="http://schemas.openxmlformats.org/drawingml/2006/wordprocessingDrawing" xmlns:w10="urn:schemas-microsoft-com:office:word" xmlns:w="http://schemas.openxmlformats.org/wordprocessingml/2006/main" xmlns:w14="http://schemas.microsoft.com/office/word/2010/wordml" xmlns:w15="http://schemas.microsoft.com/office/word/2012/wordml" xmlns:w16cex="http://schemas.microsoft.com/office/word/2018/wordml/cex" xmlns:w16cid="http://schemas.microsoft.com/office/word/2016/wordml/cid" xmlns:w16="http://schemas.microsoft.com/office/word/2018/wordml" xmlns:w16du="http://schemas.microsoft.com/office/word/2023/wordml/word16du" xmlns:w16sdtdh="http://schemas.microsoft.com/office/word/2020/wordml/sdtdatahash" xmlns:w16sdtfl="http://schemas.microsoft.com/office/word/2024/wordml/sdtformatlock" xmlns:w16se="http://schemas.microsoft.com/office/word/2015/wordml/symex" xmlns:wpg="http://schemas.microsoft.com/office/word/2010/wordprocessingGroup" xmlns:wpi="http://schemas.microsoft.com/office/word/2010/wordprocessingInk" xmlns:wne="http://schemas.microsoft.com/office/word/2006/wordml" xmlns:wps="http://schemas.microsoft.com/office/word/2010/wordprocessingShape" mc:Ignorable="w14 w15 w16se w16cid w16 w16cex w16sdtdh w16sdtfl w16du wp14">
   <w:abstractNum w:abstractNumId="0" w15:restartNumberingAfterBreak="0">
     <w:nsid w:val="FFFFFF7C"/>
     <w:multiLevelType w:val="singleLevel"/>
@@ -1264,7 +1264,7 @@
 </file>
 
 <file path=word/styles.xml><?xml version="1.0" encoding="utf-8"?>
-<w:styles xmlns:mc="http://schemas.openxmlformats.org/markup-compatibility/2006" xmlns:r="http://schemas.openxmlformats.org/officeDocument/2006/relationships" xmlns:w="http://schemas.openxmlformats.org/wordprocessingml/2006/main" xmlns:w14="http://schemas.microsoft.com/office/word/2010/wordml" xmlns:w15="http://schemas.microsoft.com/office/word/2012/wordml" xmlns:w16cex="http://schemas.microsoft.com/office/word/2018/wordml/cex" xmlns:w16cid="http://schemas.microsoft.com/office/word/2016/wordml/cid" xmlns:w16="http://schemas.microsoft.com/office/word/2018/wordml" xmlns:w16du="http://schemas.microsoft.com/office/word/2023/wordml/word16du" xmlns:w16sdtdh="http://schemas.microsoft.com/office/word/2020/wordml/sdtdatahash" xmlns:w16se="http://schemas.microsoft.com/office/word/2015/wordml/symex" mc:Ignorable="w14 w15 w16se w16cid w16 w16cex w16sdtdh w16du">
+<w:styles xmlns:mc="http://schemas.openxmlformats.org/markup-compatibility/2006" xmlns:r="http://schemas.openxmlformats.org/officeDocument/2006/relationships" xmlns:w="http://schemas.openxmlformats.org/wordprocessingml/2006/main" xmlns:w14="http://schemas.microsoft.com/office/word/2010/wordml" xmlns:w15="http://schemas.microsoft.com/office/word/2012/wordml" xmlns:w16cex="http://schemas.microsoft.com/office/word/2018/wordml/cex" xmlns:w16cid="http://schemas.microsoft.com/office/word/2016/wordml/cid" xmlns:w16="http://schemas.microsoft.com/office/word/2018/wordml" xmlns:w16du="http://schemas.microsoft.com/office/word/2023/wordml/word16du" xmlns:w16sdtdh="http://schemas.microsoft.com/office/word/2020/wordml/sdtdatahash" xmlns:w16sdtfl="http://schemas.microsoft.com/office/word/2024/wordml/sdtformatlock" xmlns:w16se="http://schemas.microsoft.com/office/word/2015/wordml/symex" mc:Ignorable="w14 w15 w16se w16cid w16 w16cex w16sdtdh w16sdtfl w16du">
   <w:docDefaults>
     <w:rPrDefault>
       <w:rPr>
@@ -1700,7 +1700,7 @@
     <w:uiPriority w:val="9"/>
     <w:unhideWhenUsed/>
     <w:qFormat/>
-    <w:rsid w:val="00E77083"/>
+    <w:rsid w:val="00842F76"/>
     <w:pPr>
       <w:keepNext/>
       <w:keepLines/>
@@ -1710,7 +1710,7 @@
     <w:rPr>
       <w:rFonts w:ascii="Inter SemiBold" w:eastAsiaTheme="majorEastAsia" w:hAnsi="Inter SemiBold" w:cstheme="majorBidi"/>
       <w:b/>
-      <w:sz w:val="26"/>
+      <w:sz w:val="28"/>
       <w:szCs w:val="26"/>
     </w:rPr>
   </w:style>
@@ -1983,11 +1983,11 @@
     <w:basedOn w:val="DefaultParagraphFont"/>
     <w:link w:val="Heading2"/>
     <w:uiPriority w:val="9"/>
-    <w:rsid w:val="00E77083"/>
+    <w:rsid w:val="00842F76"/>
     <w:rPr>
       <w:rFonts w:ascii="Inter SemiBold" w:eastAsiaTheme="majorEastAsia" w:hAnsi="Inter SemiBold" w:cstheme="majorBidi"/>
       <w:b/>
-      <w:sz w:val="26"/>
+      <w:sz w:val="28"/>
       <w:szCs w:val="26"/>
     </w:rPr>
   </w:style>

</xml_diff>

<commit_message>
update pandoc reference docs
</commit_message>
<xml_diff>
--- a/dot_local/share/pandoc/aqua/private_reference.docx
+++ b/dot_local/share/pandoc/aqua/private_reference.docx
@@ -210,8 +210,8 @@
         <w:tblCaption w:val="Table caption."/>
       </w:tblPr>
       <w:tblGrid>
-        <w:gridCol w:w="743"/>
-        <w:gridCol w:w="743"/>
+        <w:gridCol w:w="717"/>
+        <w:gridCol w:w="717"/>
       </w:tblGrid>
       <w:tr>
         <w:trPr>
@@ -223,7 +223,7 @@
           </w:tcPr>
           <w:p>
             <w:pPr>
-              <w:pStyle w:val="Compact"/>
+              <w:pStyle w:val="DefinitionTerm"/>
               <w:rPr>
                 <w:lang w:val="en-AU"/>
               </w:rPr>
@@ -242,7 +242,7 @@
           </w:tcPr>
           <w:p>
             <w:pPr>
-              <w:pStyle w:val="Compact"/>
+              <w:pStyle w:val="DefinitionTerm"/>
               <w:rPr>
                 <w:lang w:val="en-AU"/>
               </w:rPr>
@@ -344,7 +344,6 @@
         <w:rPr>
           <w:rFonts w:ascii="Calibri" w:eastAsiaTheme="majorEastAsia" w:hAnsi="Calibri" w:cstheme="majorBidi"/>
           <w:color w:val="EC008C"/>
-          <w:sz w:val="22"/>
           <w:szCs w:val="22"/>
         </w:rPr>
       </w:pPr>
@@ -498,7 +497,7 @@
         <w:rFonts w:asciiTheme="minorHAnsi" w:hAnsiTheme="minorHAnsi" w:cstheme="minorHAnsi"/>
         <w:noProof/>
       </w:rPr>
-      <w:t>28/7/2025</w:t>
+      <w:t>4/9/2025</w:t>
     </w:r>
     <w:r>
       <w:rPr>
@@ -549,7 +548,7 @@
         <w:rFonts w:asciiTheme="minorHAnsi" w:hAnsiTheme="minorHAnsi" w:cstheme="minorHAnsi"/>
         <w:noProof/>
       </w:rPr>
-      <w:t>28/7/2025</w:t>
+      <w:t>4/9/2025</w:t>
     </w:r>
     <w:r>
       <w:rPr>
@@ -1661,13 +1660,11 @@
   <w:style w:type="paragraph" w:default="1" w:styleId="Normal">
     <w:name w:val="Normal"/>
     <w:qFormat/>
-    <w:rsid w:val="00186A90"/>
+    <w:rsid w:val="00487D72"/>
     <w:pPr>
       <w:spacing w:after="0" w:line="240" w:lineRule="auto"/>
     </w:pPr>
     <w:rPr>
-      <w:rFonts w:ascii="Inter" w:hAnsi="Inter"/>
-      <w:sz w:val="24"/>
       <w:szCs w:val="24"/>
     </w:rPr>
   </w:style>
@@ -1678,7 +1675,7 @@
     <w:link w:val="Heading1Char"/>
     <w:uiPriority w:val="9"/>
     <w:qFormat/>
-    <w:rsid w:val="00E77083"/>
+    <w:rsid w:val="009810BC"/>
     <w:pPr>
       <w:keepNext/>
       <w:keepLines/>
@@ -1686,8 +1683,7 @@
       <w:outlineLvl w:val="0"/>
     </w:pPr>
     <w:rPr>
-      <w:rFonts w:ascii="Inter SemiBold" w:eastAsiaTheme="majorEastAsia" w:hAnsi="Inter SemiBold" w:cstheme="majorBidi"/>
-      <w:b/>
+      <w:rFonts w:asciiTheme="majorHAnsi" w:eastAsiaTheme="majorEastAsia" w:hAnsiTheme="majorHAnsi" w:cstheme="majorBidi"/>
       <w:sz w:val="32"/>
       <w:szCs w:val="32"/>
     </w:rPr>
@@ -1700,7 +1696,7 @@
     <w:uiPriority w:val="9"/>
     <w:unhideWhenUsed/>
     <w:qFormat/>
-    <w:rsid w:val="00842F76"/>
+    <w:rsid w:val="009810BC"/>
     <w:pPr>
       <w:keepNext/>
       <w:keepLines/>
@@ -1708,8 +1704,7 @@
       <w:outlineLvl w:val="1"/>
     </w:pPr>
     <w:rPr>
-      <w:rFonts w:ascii="Inter SemiBold" w:eastAsiaTheme="majorEastAsia" w:hAnsi="Inter SemiBold" w:cstheme="majorBidi"/>
-      <w:b/>
+      <w:rFonts w:asciiTheme="majorHAnsi" w:eastAsiaTheme="majorEastAsia" w:hAnsiTheme="majorHAnsi" w:cstheme="majorBidi"/>
       <w:sz w:val="28"/>
       <w:szCs w:val="26"/>
     </w:rPr>
@@ -1722,7 +1717,7 @@
     <w:uiPriority w:val="9"/>
     <w:unhideWhenUsed/>
     <w:qFormat/>
-    <w:rsid w:val="00E77083"/>
+    <w:rsid w:val="009810BC"/>
     <w:pPr>
       <w:keepNext/>
       <w:keepLines/>
@@ -1730,8 +1725,9 @@
       <w:outlineLvl w:val="2"/>
     </w:pPr>
     <w:rPr>
-      <w:rFonts w:ascii="Inter SemiBold" w:eastAsiaTheme="majorEastAsia" w:hAnsi="Inter SemiBold" w:cstheme="majorBidi"/>
-      <w:b/>
+      <w:rFonts w:asciiTheme="majorHAnsi" w:eastAsiaTheme="majorEastAsia" w:hAnsiTheme="majorHAnsi" w:cstheme="majorBidi"/>
+      <w:color w:val="ED7D31" w:themeColor="accent2"/>
+      <w:sz w:val="28"/>
     </w:rPr>
   </w:style>
   <w:style w:type="paragraph" w:styleId="Heading4">
@@ -1742,7 +1738,7 @@
     <w:uiPriority w:val="9"/>
     <w:unhideWhenUsed/>
     <w:qFormat/>
-    <w:rsid w:val="00E77083"/>
+    <w:rsid w:val="009810BC"/>
     <w:pPr>
       <w:keepNext/>
       <w:keepLines/>
@@ -1750,11 +1746,11 @@
       <w:outlineLvl w:val="3"/>
     </w:pPr>
     <w:rPr>
-      <w:rFonts w:ascii="Inter SemiBold" w:eastAsiaTheme="majorEastAsia" w:hAnsi="Inter SemiBold" w:cstheme="majorBidi"/>
-      <w:b/>
+      <w:rFonts w:asciiTheme="majorHAnsi" w:eastAsiaTheme="majorEastAsia" w:hAnsiTheme="majorHAnsi" w:cstheme="majorBidi"/>
       <w:i/>
       <w:iCs/>
-      <w:sz w:val="22"/>
+      <w:color w:val="ED7D31" w:themeColor="accent2"/>
+      <w:sz w:val="28"/>
       <w:szCs w:val="22"/>
     </w:rPr>
   </w:style>
@@ -1766,7 +1762,7 @@
     <w:uiPriority w:val="9"/>
     <w:unhideWhenUsed/>
     <w:qFormat/>
-    <w:rsid w:val="00186A90"/>
+    <w:rsid w:val="009810BC"/>
     <w:pPr>
       <w:keepNext/>
       <w:keepLines/>
@@ -1774,10 +1770,9 @@
       <w:outlineLvl w:val="4"/>
     </w:pPr>
     <w:rPr>
-      <w:rFonts w:ascii="Inter SemiBold Italic" w:eastAsiaTheme="majorEastAsia" w:hAnsi="Inter SemiBold Italic" w:cstheme="majorBidi"/>
-      <w:b/>
-      <w:color w:val="9B9B9B"/>
-      <w:sz w:val="21"/>
+      <w:rFonts w:asciiTheme="majorHAnsi" w:eastAsiaTheme="majorEastAsia" w:hAnsiTheme="majorHAnsi" w:cstheme="majorBidi"/>
+      <w:i/>
+      <w:color w:val="ED7D31" w:themeColor="accent2"/>
       <w:szCs w:val="22"/>
     </w:rPr>
   </w:style>
@@ -1789,7 +1784,7 @@
     <w:uiPriority w:val="9"/>
     <w:unhideWhenUsed/>
     <w:qFormat/>
-    <w:rsid w:val="00186A90"/>
+    <w:rsid w:val="009810BC"/>
     <w:pPr>
       <w:keepNext/>
       <w:keepLines/>
@@ -1797,10 +1792,8 @@
       <w:outlineLvl w:val="5"/>
     </w:pPr>
     <w:rPr>
-      <w:rFonts w:eastAsiaTheme="majorEastAsia" w:cstheme="majorBidi"/>
-      <w:i/>
-      <w:color w:val="9B9B9B"/>
-      <w:sz w:val="20"/>
+      <w:rFonts w:asciiTheme="majorHAnsi" w:eastAsiaTheme="majorEastAsia" w:hAnsiTheme="majorHAnsi" w:cstheme="majorBidi"/>
+      <w:color w:val="404040" w:themeColor="text1" w:themeTint="BF"/>
     </w:rPr>
   </w:style>
   <w:style w:type="paragraph" w:styleId="Heading7">
@@ -1811,7 +1804,7 @@
     <w:uiPriority w:val="9"/>
     <w:unhideWhenUsed/>
     <w:qFormat/>
-    <w:rsid w:val="00186A90"/>
+    <w:rsid w:val="009810BC"/>
     <w:pPr>
       <w:keepNext/>
       <w:keepLines/>
@@ -1819,10 +1812,9 @@
       <w:outlineLvl w:val="6"/>
     </w:pPr>
     <w:rPr>
-      <w:rFonts w:eastAsiaTheme="majorEastAsia" w:cstheme="majorBidi"/>
+      <w:rFonts w:asciiTheme="majorHAnsi" w:eastAsiaTheme="majorEastAsia" w:hAnsiTheme="majorHAnsi" w:cstheme="majorBidi"/>
       <w:i/>
-      <w:color w:val="9B9B9B"/>
-      <w:sz w:val="18"/>
+      <w:color w:val="404040" w:themeColor="text1" w:themeTint="BF"/>
     </w:rPr>
   </w:style>
   <w:style w:type="paragraph" w:styleId="Heading8">
@@ -1833,7 +1825,7 @@
     <w:uiPriority w:val="9"/>
     <w:unhideWhenUsed/>
     <w:qFormat/>
-    <w:rsid w:val="00186A90"/>
+    <w:rsid w:val="009810BC"/>
     <w:pPr>
       <w:keepNext/>
       <w:keepLines/>
@@ -1841,10 +1833,8 @@
       <w:outlineLvl w:val="7"/>
     </w:pPr>
     <w:rPr>
-      <w:rFonts w:eastAsiaTheme="majorEastAsia" w:cstheme="majorBidi"/>
-      <w:i/>
-      <w:color w:val="9B9B9B"/>
-      <w:sz w:val="18"/>
+      <w:rFonts w:asciiTheme="majorHAnsi" w:eastAsiaTheme="majorEastAsia" w:hAnsiTheme="majorHAnsi" w:cstheme="majorBidi"/>
+      <w:color w:val="595959" w:themeColor="text1" w:themeTint="A6"/>
     </w:rPr>
   </w:style>
   <w:style w:type="paragraph" w:styleId="Heading9">
@@ -1855,7 +1845,7 @@
     <w:uiPriority w:val="9"/>
     <w:unhideWhenUsed/>
     <w:qFormat/>
-    <w:rsid w:val="00186A90"/>
+    <w:rsid w:val="009810BC"/>
     <w:pPr>
       <w:keepNext/>
       <w:keepLines/>
@@ -1863,10 +1853,9 @@
       <w:outlineLvl w:val="8"/>
     </w:pPr>
     <w:rPr>
-      <w:rFonts w:eastAsiaTheme="majorEastAsia" w:cstheme="majorBidi"/>
+      <w:rFonts w:asciiTheme="majorHAnsi" w:eastAsiaTheme="majorEastAsia" w:hAnsiTheme="majorHAnsi" w:cstheme="majorBidi"/>
       <w:i/>
-      <w:color w:val="9B9B9B"/>
-      <w:sz w:val="18"/>
+      <w:color w:val="595959" w:themeColor="text1" w:themeTint="A6"/>
     </w:rPr>
   </w:style>
   <w:style w:type="character" w:default="1" w:styleId="DefaultParagraphFont">
@@ -1970,10 +1959,9 @@
     <w:basedOn w:val="DefaultParagraphFont"/>
     <w:link w:val="Heading1"/>
     <w:uiPriority w:val="9"/>
-    <w:rsid w:val="00E77083"/>
-    <w:rPr>
-      <w:rFonts w:ascii="Inter SemiBold" w:eastAsiaTheme="majorEastAsia" w:hAnsi="Inter SemiBold" w:cstheme="majorBidi"/>
-      <w:b/>
+    <w:rsid w:val="009810BC"/>
+    <w:rPr>
+      <w:rFonts w:asciiTheme="majorHAnsi" w:eastAsiaTheme="majorEastAsia" w:hAnsiTheme="majorHAnsi" w:cstheme="majorBidi"/>
       <w:sz w:val="32"/>
       <w:szCs w:val="32"/>
     </w:rPr>
@@ -1983,10 +1971,9 @@
     <w:basedOn w:val="DefaultParagraphFont"/>
     <w:link w:val="Heading2"/>
     <w:uiPriority w:val="9"/>
-    <w:rsid w:val="00842F76"/>
-    <w:rPr>
-      <w:rFonts w:ascii="Inter SemiBold" w:eastAsiaTheme="majorEastAsia" w:hAnsi="Inter SemiBold" w:cstheme="majorBidi"/>
-      <w:b/>
+    <w:rsid w:val="009810BC"/>
+    <w:rPr>
+      <w:rFonts w:asciiTheme="majorHAnsi" w:eastAsiaTheme="majorEastAsia" w:hAnsiTheme="majorHAnsi" w:cstheme="majorBidi"/>
       <w:sz w:val="28"/>
       <w:szCs w:val="26"/>
     </w:rPr>
@@ -1996,11 +1983,11 @@
     <w:basedOn w:val="DefaultParagraphFont"/>
     <w:link w:val="Heading3"/>
     <w:uiPriority w:val="9"/>
-    <w:rsid w:val="00E77083"/>
-    <w:rPr>
-      <w:rFonts w:ascii="Inter SemiBold" w:eastAsiaTheme="majorEastAsia" w:hAnsi="Inter SemiBold" w:cstheme="majorBidi"/>
-      <w:b/>
-      <w:sz w:val="24"/>
+    <w:rsid w:val="009810BC"/>
+    <w:rPr>
+      <w:rFonts w:asciiTheme="majorHAnsi" w:eastAsiaTheme="majorEastAsia" w:hAnsiTheme="majorHAnsi" w:cstheme="majorBidi"/>
+      <w:color w:val="ED7D31" w:themeColor="accent2"/>
+      <w:sz w:val="28"/>
       <w:szCs w:val="24"/>
     </w:rPr>
   </w:style>
@@ -2009,12 +1996,13 @@
     <w:basedOn w:val="DefaultParagraphFont"/>
     <w:link w:val="Heading4"/>
     <w:uiPriority w:val="9"/>
-    <w:rsid w:val="00E77083"/>
-    <w:rPr>
-      <w:rFonts w:ascii="Inter SemiBold" w:eastAsiaTheme="majorEastAsia" w:hAnsi="Inter SemiBold" w:cstheme="majorBidi"/>
-      <w:b/>
+    <w:rsid w:val="009810BC"/>
+    <w:rPr>
+      <w:rFonts w:asciiTheme="majorHAnsi" w:eastAsiaTheme="majorEastAsia" w:hAnsiTheme="majorHAnsi" w:cstheme="majorBidi"/>
       <w:i/>
       <w:iCs/>
+      <w:color w:val="ED7D31" w:themeColor="accent2"/>
+      <w:sz w:val="28"/>
     </w:rPr>
   </w:style>
   <w:style w:type="character" w:customStyle="1" w:styleId="Heading5Char">
@@ -2022,12 +2010,12 @@
     <w:basedOn w:val="DefaultParagraphFont"/>
     <w:link w:val="Heading5"/>
     <w:uiPriority w:val="9"/>
-    <w:rsid w:val="00186A90"/>
-    <w:rPr>
-      <w:rFonts w:ascii="Inter SemiBold Italic" w:eastAsiaTheme="majorEastAsia" w:hAnsi="Inter SemiBold Italic" w:cstheme="majorBidi"/>
-      <w:b/>
-      <w:color w:val="9B9B9B"/>
-      <w:sz w:val="21"/>
+    <w:rsid w:val="009810BC"/>
+    <w:rPr>
+      <w:rFonts w:asciiTheme="majorHAnsi" w:eastAsiaTheme="majorEastAsia" w:hAnsiTheme="majorHAnsi" w:cstheme="majorBidi"/>
+      <w:i/>
+      <w:color w:val="ED7D31" w:themeColor="accent2"/>
+      <w:sz w:val="24"/>
     </w:rPr>
   </w:style>
   <w:style w:type="character" w:customStyle="1" w:styleId="Heading6Char">
@@ -2035,12 +2023,11 @@
     <w:basedOn w:val="DefaultParagraphFont"/>
     <w:link w:val="Heading6"/>
     <w:uiPriority w:val="9"/>
-    <w:rsid w:val="00186A90"/>
-    <w:rPr>
-      <w:rFonts w:ascii="Inter" w:eastAsiaTheme="majorEastAsia" w:hAnsi="Inter" w:cstheme="majorBidi"/>
-      <w:i/>
-      <w:color w:val="9B9B9B"/>
-      <w:sz w:val="20"/>
+    <w:rsid w:val="009810BC"/>
+    <w:rPr>
+      <w:rFonts w:asciiTheme="majorHAnsi" w:eastAsiaTheme="majorEastAsia" w:hAnsiTheme="majorHAnsi" w:cstheme="majorBidi"/>
+      <w:color w:val="404040" w:themeColor="text1" w:themeTint="BF"/>
+      <w:sz w:val="24"/>
       <w:szCs w:val="24"/>
     </w:rPr>
   </w:style>
@@ -2049,12 +2036,12 @@
     <w:basedOn w:val="DefaultParagraphFont"/>
     <w:link w:val="Heading7"/>
     <w:uiPriority w:val="9"/>
-    <w:rsid w:val="00186A90"/>
-    <w:rPr>
-      <w:rFonts w:ascii="Inter" w:eastAsiaTheme="majorEastAsia" w:hAnsi="Inter" w:cstheme="majorBidi"/>
+    <w:rsid w:val="009810BC"/>
+    <w:rPr>
+      <w:rFonts w:asciiTheme="majorHAnsi" w:eastAsiaTheme="majorEastAsia" w:hAnsiTheme="majorHAnsi" w:cstheme="majorBidi"/>
       <w:i/>
-      <w:color w:val="9B9B9B"/>
-      <w:sz w:val="18"/>
+      <w:color w:val="404040" w:themeColor="text1" w:themeTint="BF"/>
+      <w:sz w:val="24"/>
       <w:szCs w:val="24"/>
     </w:rPr>
   </w:style>
@@ -2063,12 +2050,11 @@
     <w:basedOn w:val="DefaultParagraphFont"/>
     <w:link w:val="Heading8"/>
     <w:uiPriority w:val="9"/>
-    <w:rsid w:val="00186A90"/>
-    <w:rPr>
-      <w:rFonts w:ascii="Inter" w:eastAsiaTheme="majorEastAsia" w:hAnsi="Inter" w:cstheme="majorBidi"/>
-      <w:i/>
-      <w:color w:val="9B9B9B"/>
-      <w:sz w:val="18"/>
+    <w:rsid w:val="009810BC"/>
+    <w:rPr>
+      <w:rFonts w:asciiTheme="majorHAnsi" w:eastAsiaTheme="majorEastAsia" w:hAnsiTheme="majorHAnsi" w:cstheme="majorBidi"/>
+      <w:color w:val="595959" w:themeColor="text1" w:themeTint="A6"/>
+      <w:sz w:val="24"/>
       <w:szCs w:val="24"/>
     </w:rPr>
   </w:style>
@@ -2077,12 +2063,12 @@
     <w:basedOn w:val="DefaultParagraphFont"/>
     <w:link w:val="Heading9"/>
     <w:uiPriority w:val="9"/>
-    <w:rsid w:val="00186A90"/>
-    <w:rPr>
-      <w:rFonts w:ascii="Inter" w:eastAsiaTheme="majorEastAsia" w:hAnsi="Inter" w:cstheme="majorBidi"/>
+    <w:rsid w:val="009810BC"/>
+    <w:rPr>
+      <w:rFonts w:asciiTheme="majorHAnsi" w:eastAsiaTheme="majorEastAsia" w:hAnsiTheme="majorHAnsi" w:cstheme="majorBidi"/>
       <w:i/>
-      <w:color w:val="9B9B9B"/>
-      <w:sz w:val="18"/>
+      <w:color w:val="595959" w:themeColor="text1" w:themeTint="A6"/>
+      <w:sz w:val="24"/>
       <w:szCs w:val="24"/>
     </w:rPr>
   </w:style>
@@ -2091,21 +2077,17 @@
     <w:basedOn w:val="Normal"/>
     <w:link w:val="BodyTextChar"/>
     <w:qFormat/>
-    <w:rsid w:val="00186A90"/>
+    <w:rsid w:val="009810BC"/>
     <w:pPr>
       <w:spacing w:before="180" w:after="180"/>
     </w:pPr>
-    <w:rPr>
-      <w:sz w:val="22"/>
-    </w:rPr>
   </w:style>
   <w:style w:type="character" w:customStyle="1" w:styleId="BodyTextChar">
     <w:name w:val="Body Text Char"/>
     <w:basedOn w:val="DefaultParagraphFont"/>
     <w:link w:val="BodyText"/>
-    <w:rsid w:val="00186A90"/>
-    <w:rPr>
-      <w:rFonts w:ascii="Inter" w:hAnsi="Inter"/>
+    <w:rsid w:val="009810BC"/>
+    <w:rPr>
       <w:szCs w:val="24"/>
     </w:rPr>
   </w:style>
@@ -2114,18 +2096,18 @@
     <w:basedOn w:val="BodyText"/>
     <w:next w:val="BodyText"/>
     <w:qFormat/>
-    <w:rsid w:val="0002137A"/>
+    <w:rsid w:val="009810BC"/>
   </w:style>
   <w:style w:type="paragraph" w:customStyle="1" w:styleId="Compact">
     <w:name w:val="Compact"/>
     <w:basedOn w:val="BodyText"/>
     <w:qFormat/>
-    <w:rsid w:val="0043364D"/>
+    <w:rsid w:val="00487D72"/>
     <w:pPr>
       <w:spacing w:before="36" w:after="36"/>
     </w:pPr>
     <w:rPr>
-      <w:sz w:val="18"/>
+      <w:sz w:val="20"/>
     </w:rPr>
   </w:style>
   <w:style w:type="paragraph" w:styleId="Title">
@@ -2134,7 +2116,7 @@
     <w:next w:val="BodyText"/>
     <w:link w:val="TitleChar"/>
     <w:qFormat/>
-    <w:rsid w:val="008F43BC"/>
+    <w:rsid w:val="009810BC"/>
     <w:pPr>
       <w:keepNext/>
       <w:keepLines/>
@@ -2142,10 +2124,10 @@
       <w:jc w:val="center"/>
     </w:pPr>
     <w:rPr>
-      <w:rFonts w:ascii="Inter Semi Bold" w:eastAsiaTheme="majorEastAsia" w:hAnsi="Inter Semi Bold" w:cstheme="majorBidi"/>
+      <w:rFonts w:asciiTheme="majorHAnsi" w:eastAsiaTheme="majorEastAsia" w:hAnsiTheme="majorHAnsi" w:cstheme="majorBidi"/>
       <w:b/>
       <w:bCs/>
-      <w:sz w:val="36"/>
+      <w:sz w:val="56"/>
       <w:szCs w:val="36"/>
       <w:lang w:val="en-US"/>
     </w:rPr>
@@ -2154,12 +2136,12 @@
     <w:name w:val="Title Char"/>
     <w:basedOn w:val="DefaultParagraphFont"/>
     <w:link w:val="Title"/>
-    <w:rsid w:val="008F43BC"/>
-    <w:rPr>
-      <w:rFonts w:ascii="Inter Semi Bold" w:eastAsiaTheme="majorEastAsia" w:hAnsi="Inter Semi Bold" w:cstheme="majorBidi"/>
+    <w:rsid w:val="009810BC"/>
+    <w:rPr>
+      <w:rFonts w:asciiTheme="majorHAnsi" w:eastAsiaTheme="majorEastAsia" w:hAnsiTheme="majorHAnsi" w:cstheme="majorBidi"/>
       <w:b/>
       <w:bCs/>
-      <w:sz w:val="36"/>
+      <w:sz w:val="56"/>
       <w:szCs w:val="36"/>
       <w:lang w:val="en-US"/>
     </w:rPr>
@@ -2170,12 +2152,13 @@
     <w:next w:val="BodyText"/>
     <w:link w:val="SubtitleChar"/>
     <w:qFormat/>
-    <w:rsid w:val="008F43BC"/>
+    <w:rsid w:val="009810BC"/>
     <w:pPr>
       <w:spacing w:before="240"/>
     </w:pPr>
     <w:rPr>
-      <w:sz w:val="30"/>
+      <w:color w:val="595959" w:themeColor="text1" w:themeTint="A6"/>
+      <w:sz w:val="32"/>
       <w:szCs w:val="30"/>
     </w:rPr>
   </w:style>
@@ -2183,12 +2166,13 @@
     <w:name w:val="Subtitle Char"/>
     <w:basedOn w:val="DefaultParagraphFont"/>
     <w:link w:val="Subtitle"/>
-    <w:rsid w:val="008F43BC"/>
-    <w:rPr>
-      <w:rFonts w:ascii="Inter Semi Bold" w:eastAsiaTheme="majorEastAsia" w:hAnsi="Inter Semi Bold" w:cstheme="majorBidi"/>
+    <w:rsid w:val="009810BC"/>
+    <w:rPr>
+      <w:rFonts w:asciiTheme="majorHAnsi" w:eastAsiaTheme="majorEastAsia" w:hAnsiTheme="majorHAnsi" w:cstheme="majorBidi"/>
       <w:b/>
       <w:bCs/>
-      <w:sz w:val="30"/>
+      <w:color w:val="595959" w:themeColor="text1" w:themeTint="A6"/>
+      <w:sz w:val="32"/>
       <w:szCs w:val="30"/>
       <w:lang w:val="en-US"/>
     </w:rPr>
@@ -2197,7 +2181,7 @@
     <w:name w:val="Author"/>
     <w:next w:val="BodyText"/>
     <w:qFormat/>
-    <w:rsid w:val="00BA6574"/>
+    <w:rsid w:val="009810BC"/>
     <w:pPr>
       <w:keepNext/>
       <w:keepLines/>
@@ -2205,8 +2189,7 @@
       <w:jc w:val="center"/>
     </w:pPr>
     <w:rPr>
-      <w:rFonts w:ascii="Inter" w:hAnsi="Inter"/>
-      <w:sz w:val="24"/>
+      <w:sz w:val="26"/>
       <w:szCs w:val="24"/>
     </w:rPr>
   </w:style>
@@ -2215,7 +2198,7 @@
     <w:next w:val="BodyText"/>
     <w:link w:val="DateChar"/>
     <w:qFormat/>
-    <w:rsid w:val="00BA6574"/>
+    <w:rsid w:val="009810BC"/>
     <w:pPr>
       <w:keepNext/>
       <w:keepLines/>
@@ -2223,8 +2206,7 @@
       <w:jc w:val="center"/>
     </w:pPr>
     <w:rPr>
-      <w:rFonts w:ascii="Inter" w:hAnsi="Inter"/>
-      <w:sz w:val="24"/>
+      <w:sz w:val="26"/>
       <w:szCs w:val="24"/>
     </w:rPr>
   </w:style>
@@ -2232,10 +2214,9 @@
     <w:name w:val="Date Char"/>
     <w:basedOn w:val="DefaultParagraphFont"/>
     <w:link w:val="Date"/>
-    <w:rsid w:val="00BA6574"/>
-    <w:rPr>
-      <w:rFonts w:ascii="Inter" w:hAnsi="Inter"/>
-      <w:sz w:val="24"/>
+    <w:rsid w:val="009810BC"/>
+    <w:rPr>
+      <w:sz w:val="26"/>
       <w:szCs w:val="24"/>
     </w:rPr>
   </w:style>
@@ -2244,7 +2225,7 @@
     <w:basedOn w:val="Normal"/>
     <w:next w:val="BodyText"/>
     <w:qFormat/>
-    <w:rsid w:val="00510AE1"/>
+    <w:rsid w:val="009810BC"/>
     <w:pPr>
       <w:keepNext/>
       <w:keepLines/>
@@ -2262,11 +2243,21 @@
     <w:uiPriority w:val="9"/>
     <w:unhideWhenUsed/>
     <w:qFormat/>
-    <w:rsid w:val="009175DB"/>
-    <w:pPr>
+    <w:rsid w:val="00D16968"/>
+    <w:pPr>
+      <w:pBdr>
+        <w:top w:val="single" w:sz="2" w:space="1" w:color="D0CECE" w:themeColor="background2" w:themeShade="E6"/>
+        <w:left w:val="single" w:sz="2" w:space="4" w:color="D0CECE" w:themeColor="background2" w:themeShade="E6"/>
+        <w:bottom w:val="single" w:sz="2" w:space="1" w:color="D0CECE" w:themeColor="background2" w:themeShade="E6"/>
+        <w:right w:val="single" w:sz="2" w:space="4" w:color="D0CECE" w:themeColor="background2" w:themeShade="E6"/>
+      </w:pBdr>
       <w:spacing w:before="100" w:after="100"/>
       <w:ind w:left="480" w:right="480"/>
     </w:pPr>
+    <w:rPr>
+      <w:i/>
+      <w:color w:val="ED7D31" w:themeColor="accent2"/>
+    </w:rPr>
   </w:style>
   <w:style w:type="paragraph" w:styleId="FootnoteText">
     <w:name w:val="footnote text"/>
@@ -2275,12 +2266,12 @@
     <w:uiPriority w:val="9"/>
     <w:unhideWhenUsed/>
     <w:qFormat/>
-    <w:rsid w:val="0002137A"/>
+    <w:rsid w:val="00D16968"/>
     <w:pPr>
       <w:spacing w:after="200"/>
     </w:pPr>
     <w:rPr>
-      <w:sz w:val="18"/>
+      <w:sz w:val="20"/>
     </w:rPr>
   </w:style>
   <w:style w:type="character" w:customStyle="1" w:styleId="FootnoteTextChar">
@@ -2288,9 +2279,9 @@
     <w:basedOn w:val="DefaultParagraphFont"/>
     <w:link w:val="FootnoteText"/>
     <w:uiPriority w:val="9"/>
-    <w:rsid w:val="0002137A"/>
-    <w:rPr>
-      <w:sz w:val="18"/>
+    <w:rsid w:val="00D16968"/>
+    <w:rPr>
+      <w:sz w:val="20"/>
       <w:szCs w:val="24"/>
     </w:rPr>
   </w:style>
@@ -2336,38 +2327,34 @@
     <w:name w:val="Definition Term"/>
     <w:basedOn w:val="Normal"/>
     <w:next w:val="Definition"/>
-    <w:rsid w:val="0002137A"/>
+    <w:rsid w:val="00D16968"/>
     <w:pPr>
       <w:keepNext/>
       <w:keepLines/>
     </w:pPr>
     <w:rPr>
       <w:b/>
-      <w:sz w:val="22"/>
     </w:rPr>
   </w:style>
   <w:style w:type="paragraph" w:customStyle="1" w:styleId="Definition">
     <w:name w:val="Definition"/>
     <w:basedOn w:val="Normal"/>
-    <w:rsid w:val="0002137A"/>
+    <w:rsid w:val="00D16968"/>
     <w:pPr>
       <w:spacing w:after="200"/>
     </w:pPr>
-    <w:rPr>
-      <w:sz w:val="22"/>
-    </w:rPr>
   </w:style>
   <w:style w:type="paragraph" w:customStyle="1" w:styleId="TableCaption">
     <w:name w:val="Table Caption"/>
     <w:basedOn w:val="Caption"/>
-    <w:rsid w:val="0043364D"/>
+    <w:rsid w:val="00D16968"/>
     <w:pPr>
       <w:keepNext/>
       <w:spacing w:after="120"/>
     </w:pPr>
     <w:rPr>
       <w:iCs w:val="0"/>
-      <w:color w:val="9B9B9B"/>
+      <w:color w:val="7F7F7F" w:themeColor="text1" w:themeTint="80"/>
       <w:sz w:val="20"/>
       <w:szCs w:val="24"/>
     </w:rPr>
@@ -2375,13 +2362,13 @@
   <w:style w:type="paragraph" w:customStyle="1" w:styleId="ImageCaption">
     <w:name w:val="Image Caption"/>
     <w:basedOn w:val="Caption"/>
-    <w:rsid w:val="0043364D"/>
+    <w:rsid w:val="00D16968"/>
     <w:pPr>
       <w:spacing w:after="120"/>
     </w:pPr>
     <w:rPr>
       <w:iCs w:val="0"/>
-      <w:color w:val="9B9B9B"/>
+      <w:color w:val="7F7F7F" w:themeColor="text1" w:themeTint="80"/>
       <w:sz w:val="20"/>
       <w:szCs w:val="24"/>
     </w:rPr>
@@ -2389,26 +2376,27 @@
   <w:style w:type="character" w:customStyle="1" w:styleId="VerbatimChar">
     <w:name w:val="Verbatim Char"/>
     <w:basedOn w:val="DefaultParagraphFont"/>
-    <w:rsid w:val="003B5158"/>
+    <w:rsid w:val="009810BC"/>
     <w:rPr>
       <w:rFonts w:ascii="Consolas" w:hAnsi="Consolas"/>
-      <w:sz w:val="24"/>
+      <w:sz w:val="22"/>
     </w:rPr>
   </w:style>
   <w:style w:type="character" w:styleId="FootnoteReference">
     <w:name w:val="footnote reference"/>
     <w:basedOn w:val="DefaultParagraphFont"/>
-    <w:rsid w:val="009175DB"/>
-    <w:rPr>
+    <w:rsid w:val="00D16968"/>
+    <w:rPr>
+      <w:sz w:val="18"/>
       <w:vertAlign w:val="superscript"/>
     </w:rPr>
   </w:style>
   <w:style w:type="character" w:styleId="Hyperlink">
     <w:name w:val="Hyperlink"/>
     <w:basedOn w:val="DefaultParagraphFont"/>
-    <w:rsid w:val="0038097C"/>
-    <w:rPr>
-      <w:color w:val="EC008C"/>
+    <w:rsid w:val="00D16968"/>
+    <w:rPr>
+      <w:color w:val="4472C4" w:themeColor="accent1"/>
     </w:rPr>
   </w:style>
   <w:style w:type="paragraph" w:styleId="Caption">
@@ -2527,9 +2515,6 @@
       <w:spacing w:line="240" w:lineRule="auto"/>
       <w:outlineLvl w:val="9"/>
     </w:pPr>
-    <w:rPr>
-      <w:rFonts w:asciiTheme="majorHAnsi" w:hAnsiTheme="majorHAnsi"/>
-    </w:rPr>
   </w:style>
   <w:style w:type="character" w:styleId="IntenseReference">
     <w:name w:val="Intense Reference"/>

</xml_diff>

<commit_message>
update AQuA pandoc reference doc
</commit_message>
<xml_diff>
--- a/dot_local/share/pandoc/aqua/private_reference.docx
+++ b/dot_local/share/pandoc/aqua/private_reference.docx
@@ -19,14 +19,8 @@
     <w:p>
       <w:pPr>
         <w:pStyle w:val="Subtitle"/>
-        <w:rPr>
-          <w:lang w:val="en-AU"/>
-        </w:rPr>
-      </w:pPr>
-      <w:r>
-        <w:rPr>
-          <w:lang w:val="en-AU"/>
-        </w:rPr>
+      </w:pPr>
+      <w:r>
         <w:t xml:space="preserve"> Subtitle </w:t>
       </w:r>
     </w:p>
@@ -340,14 +334,13 @@
     <w:p/>
     <w:p>
       <w:pPr>
-        <w:spacing w:after="160" w:line="259" w:lineRule="auto"/>
         <w:rPr>
           <w:rFonts w:ascii="Calibri" w:eastAsiaTheme="majorEastAsia" w:hAnsi="Calibri" w:cstheme="majorBidi"/>
           <w:color w:val="EC008C"/>
-          <w:szCs w:val="22"/>
         </w:rPr>
       </w:pPr>
       <w:r>
+        <w:lastRenderedPageBreak/>
         <w:br w:type="page"/>
       </w:r>
     </w:p>
@@ -361,6 +354,8 @@
       <w:headerReference w:type="default" r:id="rId9"/>
       <w:footerReference w:type="even" r:id="rId10"/>
       <w:footerReference w:type="default" r:id="rId11"/>
+      <w:headerReference w:type="first" r:id="rId12"/>
+      <w:footerReference w:type="first" r:id="rId13"/>
       <w:pgSz w:w="11906" w:h="16838"/>
       <w:pgMar w:top="1440" w:right="1440" w:bottom="1440" w:left="1440" w:header="708" w:footer="708" w:gutter="0"/>
       <w:cols w:space="708"/>
@@ -517,6 +512,7 @@
 
 <file path=word/footer2.xml><?xml version="1.0" encoding="utf-8"?>
 <w:ftr xmlns:wpc="http://schemas.microsoft.com/office/word/2010/wordprocessingCanvas" xmlns:cx="http://schemas.microsoft.com/office/drawing/2014/chartex" xmlns:cx1="http://schemas.microsoft.com/office/drawing/2015/9/8/chartex" xmlns:cx2="http://schemas.microsoft.com/office/drawing/2015/10/21/chartex" xmlns:cx3="http://schemas.microsoft.com/office/drawing/2016/5/9/chartex" xmlns:cx4="http://schemas.microsoft.com/office/drawing/2016/5/10/chartex" xmlns:cx5="http://schemas.microsoft.com/office/drawing/2016/5/11/chartex" xmlns:cx6="http://schemas.microsoft.com/office/drawing/2016/5/12/chartex" xmlns:cx7="http://schemas.microsoft.com/office/drawing/2016/5/13/chartex" xmlns:cx8="http://schemas.microsoft.com/office/drawing/2016/5/14/chartex" xmlns:mc="http://schemas.openxmlformats.org/markup-compatibility/2006" xmlns:aink="http://schemas.microsoft.com/office/drawing/2016/ink" xmlns:am3d="http://schemas.microsoft.com/office/drawing/2017/model3d" xmlns:o="urn:schemas-microsoft-com:office:office" xmlns:oel="http://schemas.microsoft.com/office/2019/extlst" xmlns:r="http://schemas.openxmlformats.org/officeDocument/2006/relationships" xmlns:m="http://schemas.openxmlformats.org/officeDocument/2006/math" xmlns:v="urn:schemas-microsoft-com:vml" xmlns:wp14="http://schemas.microsoft.com/office/word/2010/wordprocessingDrawing" xmlns:wp="http://schemas.openxmlformats.org/drawingml/2006/wordprocessingDrawing" xmlns:w10="urn:schemas-microsoft-com:office:word" xmlns:w="http://schemas.openxmlformats.org/wordprocessingml/2006/main" xmlns:w14="http://schemas.microsoft.com/office/word/2010/wordml" xmlns:w15="http://schemas.microsoft.com/office/word/2012/wordml" xmlns:w16cex="http://schemas.microsoft.com/office/word/2018/wordml/cex" xmlns:w16cid="http://schemas.microsoft.com/office/word/2016/wordml/cid" xmlns:w16="http://schemas.microsoft.com/office/word/2018/wordml" xmlns:w16du="http://schemas.microsoft.com/office/word/2023/wordml/word16du" xmlns:w16sdtdh="http://schemas.microsoft.com/office/word/2020/wordml/sdtdatahash" xmlns:w16sdtfl="http://schemas.microsoft.com/office/word/2024/wordml/sdtformatlock" xmlns:w16se="http://schemas.microsoft.com/office/word/2015/wordml/symex" xmlns:wpg="http://schemas.microsoft.com/office/word/2010/wordprocessingGroup" xmlns:wpi="http://schemas.microsoft.com/office/word/2010/wordprocessingInk" xmlns:wne="http://schemas.microsoft.com/office/word/2006/wordml" xmlns:wps="http://schemas.microsoft.com/office/word/2010/wordprocessingShape" mc:Ignorable="w14 w15 w16se w16cid w16 w16cex w16sdtdh w16sdtfl w16du wp14">
+  <w:bookmarkStart w:id="9" w:name="_Hlk207896640"/>
   <w:p>
     <w:pPr>
       <w:pStyle w:val="Footer"/>
@@ -631,6 +627,17 @@
       </w:rPr>
       <w:fldChar w:fldCharType="end"/>
     </w:r>
+    <w:bookmarkEnd w:id="9"/>
+  </w:p>
+</w:ftr>
+</file>
+
+<file path=word/footer3.xml><?xml version="1.0" encoding="utf-8"?>
+<w:ftr xmlns:wpc="http://schemas.microsoft.com/office/word/2010/wordprocessingCanvas" xmlns:cx="http://schemas.microsoft.com/office/drawing/2014/chartex" xmlns:cx1="http://schemas.microsoft.com/office/drawing/2015/9/8/chartex" xmlns:cx2="http://schemas.microsoft.com/office/drawing/2015/10/21/chartex" xmlns:cx3="http://schemas.microsoft.com/office/drawing/2016/5/9/chartex" xmlns:cx4="http://schemas.microsoft.com/office/drawing/2016/5/10/chartex" xmlns:cx5="http://schemas.microsoft.com/office/drawing/2016/5/11/chartex" xmlns:cx6="http://schemas.microsoft.com/office/drawing/2016/5/12/chartex" xmlns:cx7="http://schemas.microsoft.com/office/drawing/2016/5/13/chartex" xmlns:cx8="http://schemas.microsoft.com/office/drawing/2016/5/14/chartex" xmlns:mc="http://schemas.openxmlformats.org/markup-compatibility/2006" xmlns:aink="http://schemas.microsoft.com/office/drawing/2016/ink" xmlns:am3d="http://schemas.microsoft.com/office/drawing/2017/model3d" xmlns:o="urn:schemas-microsoft-com:office:office" xmlns:oel="http://schemas.microsoft.com/office/2019/extlst" xmlns:r="http://schemas.openxmlformats.org/officeDocument/2006/relationships" xmlns:m="http://schemas.openxmlformats.org/officeDocument/2006/math" xmlns:v="urn:schemas-microsoft-com:vml" xmlns:wp14="http://schemas.microsoft.com/office/word/2010/wordprocessingDrawing" xmlns:wp="http://schemas.openxmlformats.org/drawingml/2006/wordprocessingDrawing" xmlns:w10="urn:schemas-microsoft-com:office:word" xmlns:w="http://schemas.openxmlformats.org/wordprocessingml/2006/main" xmlns:w14="http://schemas.microsoft.com/office/word/2010/wordml" xmlns:w15="http://schemas.microsoft.com/office/word/2012/wordml" xmlns:w16cex="http://schemas.microsoft.com/office/word/2018/wordml/cex" xmlns:w16cid="http://schemas.microsoft.com/office/word/2016/wordml/cid" xmlns:w16="http://schemas.microsoft.com/office/word/2018/wordml" xmlns:w16du="http://schemas.microsoft.com/office/word/2023/wordml/word16du" xmlns:w16sdtdh="http://schemas.microsoft.com/office/word/2020/wordml/sdtdatahash" xmlns:w16sdtfl="http://schemas.microsoft.com/office/word/2024/wordml/sdtformatlock" xmlns:w16se="http://schemas.microsoft.com/office/word/2015/wordml/symex" xmlns:wpg="http://schemas.microsoft.com/office/word/2010/wordprocessingGroup" xmlns:wpi="http://schemas.microsoft.com/office/word/2010/wordprocessingInk" xmlns:wne="http://schemas.microsoft.com/office/word/2006/wordml" xmlns:wps="http://schemas.microsoft.com/office/word/2010/wordprocessingShape" mc:Ignorable="w14 w15 w16se w16cid w16 w16cex w16sdtdh w16sdtfl w16du wp14">
+  <w:p>
+    <w:pPr>
+      <w:pStyle w:val="Footer"/>
+    </w:pPr>
   </w:p>
 </w:ftr>
 </file>
@@ -1042,6 +1049,16 @@
 </w:hdr>
 </file>
 
+<file path=word/header3.xml><?xml version="1.0" encoding="utf-8"?>
+<w:hdr xmlns:wpc="http://schemas.microsoft.com/office/word/2010/wordprocessingCanvas" xmlns:cx="http://schemas.microsoft.com/office/drawing/2014/chartex" xmlns:cx1="http://schemas.microsoft.com/office/drawing/2015/9/8/chartex" xmlns:cx2="http://schemas.microsoft.com/office/drawing/2015/10/21/chartex" xmlns:cx3="http://schemas.microsoft.com/office/drawing/2016/5/9/chartex" xmlns:cx4="http://schemas.microsoft.com/office/drawing/2016/5/10/chartex" xmlns:cx5="http://schemas.microsoft.com/office/drawing/2016/5/11/chartex" xmlns:cx6="http://schemas.microsoft.com/office/drawing/2016/5/12/chartex" xmlns:cx7="http://schemas.microsoft.com/office/drawing/2016/5/13/chartex" xmlns:cx8="http://schemas.microsoft.com/office/drawing/2016/5/14/chartex" xmlns:mc="http://schemas.openxmlformats.org/markup-compatibility/2006" xmlns:aink="http://schemas.microsoft.com/office/drawing/2016/ink" xmlns:am3d="http://schemas.microsoft.com/office/drawing/2017/model3d" xmlns:o="urn:schemas-microsoft-com:office:office" xmlns:oel="http://schemas.microsoft.com/office/2019/extlst" xmlns:r="http://schemas.openxmlformats.org/officeDocument/2006/relationships" xmlns:m="http://schemas.openxmlformats.org/officeDocument/2006/math" xmlns:v="urn:schemas-microsoft-com:vml" xmlns:wp14="http://schemas.microsoft.com/office/word/2010/wordprocessingDrawing" xmlns:wp="http://schemas.openxmlformats.org/drawingml/2006/wordprocessingDrawing" xmlns:w10="urn:schemas-microsoft-com:office:word" xmlns:w="http://schemas.openxmlformats.org/wordprocessingml/2006/main" xmlns:w14="http://schemas.microsoft.com/office/word/2010/wordml" xmlns:w15="http://schemas.microsoft.com/office/word/2012/wordml" xmlns:w16cex="http://schemas.microsoft.com/office/word/2018/wordml/cex" xmlns:w16cid="http://schemas.microsoft.com/office/word/2016/wordml/cid" xmlns:w16="http://schemas.microsoft.com/office/word/2018/wordml" xmlns:w16du="http://schemas.microsoft.com/office/word/2023/wordml/word16du" xmlns:w16sdtdh="http://schemas.microsoft.com/office/word/2020/wordml/sdtdatahash" xmlns:w16sdtfl="http://schemas.microsoft.com/office/word/2024/wordml/sdtformatlock" xmlns:w16se="http://schemas.microsoft.com/office/word/2015/wordml/symex" xmlns:wpg="http://schemas.microsoft.com/office/word/2010/wordprocessingGroup" xmlns:wpi="http://schemas.microsoft.com/office/word/2010/wordprocessingInk" xmlns:wne="http://schemas.microsoft.com/office/word/2006/wordml" xmlns:wps="http://schemas.microsoft.com/office/word/2010/wordprocessingShape" mc:Ignorable="w14 w15 w16se w16cid w16 w16cex w16sdtdh w16sdtfl w16du wp14">
+  <w:p>
+    <w:pPr>
+      <w:pStyle w:val="Header"/>
+    </w:pPr>
+  </w:p>
+</w:hdr>
+</file>
+
 <file path=word/numbering.xml><?xml version="1.0" encoding="utf-8"?>
 <w:numbering xmlns:wpc="http://schemas.microsoft.com/office/word/2010/wordprocessingCanvas" xmlns:cx="http://schemas.microsoft.com/office/drawing/2014/chartex" xmlns:cx1="http://schemas.microsoft.com/office/drawing/2015/9/8/chartex" xmlns:cx2="http://schemas.microsoft.com/office/drawing/2015/10/21/chartex" xmlns:cx3="http://schemas.microsoft.com/office/drawing/2016/5/9/chartex" xmlns:cx4="http://schemas.microsoft.com/office/drawing/2016/5/10/chartex" xmlns:cx5="http://schemas.microsoft.com/office/drawing/2016/5/11/chartex" xmlns:cx6="http://schemas.microsoft.com/office/drawing/2016/5/12/chartex" xmlns:cx7="http://schemas.microsoft.com/office/drawing/2016/5/13/chartex" xmlns:cx8="http://schemas.microsoft.com/office/drawing/2016/5/14/chartex" xmlns:mc="http://schemas.openxmlformats.org/markup-compatibility/2006" xmlns:aink="http://schemas.microsoft.com/office/drawing/2016/ink" xmlns:am3d="http://schemas.microsoft.com/office/drawing/2017/model3d" xmlns:o="urn:schemas-microsoft-com:office:office" xmlns:oel="http://schemas.microsoft.com/office/2019/extlst" xmlns:r="http://schemas.openxmlformats.org/officeDocument/2006/relationships" xmlns:m="http://schemas.openxmlformats.org/officeDocument/2006/math" xmlns:v="urn:schemas-microsoft-com:vml" xmlns:wp14="http://schemas.microsoft.com/office/word/2010/wordprocessingDrawing" xmlns:wp="http://schemas.openxmlformats.org/drawingml/2006/wordprocessingDrawing" xmlns:w10="urn:schemas-microsoft-com:office:word" xmlns:w="http://schemas.openxmlformats.org/wordprocessingml/2006/main" xmlns:w14="http://schemas.microsoft.com/office/word/2010/wordml" xmlns:w15="http://schemas.microsoft.com/office/word/2012/wordml" xmlns:w16cex="http://schemas.microsoft.com/office/word/2018/wordml/cex" xmlns:w16cid="http://schemas.microsoft.com/office/word/2016/wordml/cid" xmlns:w16="http://schemas.microsoft.com/office/word/2018/wordml" xmlns:w16du="http://schemas.microsoft.com/office/word/2023/wordml/word16du" xmlns:w16sdtdh="http://schemas.microsoft.com/office/word/2020/wordml/sdtdatahash" xmlns:w16sdtfl="http://schemas.microsoft.com/office/word/2024/wordml/sdtformatlock" xmlns:w16se="http://schemas.microsoft.com/office/word/2015/wordml/symex" xmlns:wpg="http://schemas.microsoft.com/office/word/2010/wordprocessingGroup" xmlns:wpi="http://schemas.microsoft.com/office/word/2010/wordprocessingInk" xmlns:wne="http://schemas.microsoft.com/office/word/2006/wordml" xmlns:wps="http://schemas.microsoft.com/office/word/2010/wordprocessingShape" mc:Ignorable="w14 w15 w16se w16cid w16 w16cex w16sdtdh w16sdtfl w16du wp14">
   <w:abstractNum w:abstractNumId="0" w15:restartNumberingAfterBreak="0">
@@ -1318,7 +1335,7 @@
     <w:lsdException w:name="table of figures" w:semiHidden="1" w:unhideWhenUsed="1"/>
     <w:lsdException w:name="envelope address" w:semiHidden="1" w:unhideWhenUsed="1"/>
     <w:lsdException w:name="envelope return" w:semiHidden="1" w:unhideWhenUsed="1"/>
-    <w:lsdException w:name="footnote reference" w:semiHidden="1" w:uiPriority="0" w:unhideWhenUsed="1"/>
+    <w:lsdException w:name="footnote reference" w:semiHidden="1" w:unhideWhenUsed="1"/>
     <w:lsdException w:name="annotation reference" w:semiHidden="1" w:unhideWhenUsed="1"/>
     <w:lsdException w:name="line number" w:semiHidden="1" w:unhideWhenUsed="1"/>
     <w:lsdException w:name="page number" w:semiHidden="1" w:unhideWhenUsed="1"/>
@@ -1354,7 +1371,7 @@
     <w:lsdException w:name="List Continue 4" w:semiHidden="1" w:unhideWhenUsed="1"/>
     <w:lsdException w:name="List Continue 5" w:semiHidden="1" w:unhideWhenUsed="1"/>
     <w:lsdException w:name="Message Header" w:semiHidden="1" w:unhideWhenUsed="1"/>
-    <w:lsdException w:name="Subtitle" w:uiPriority="0" w:qFormat="1"/>
+    <w:lsdException w:name="Subtitle" w:uiPriority="11" w:qFormat="1"/>
     <w:lsdException w:name="Salutation" w:semiHidden="1" w:unhideWhenUsed="1"/>
     <w:lsdException w:name="Date" w:semiHidden="1" w:uiPriority="0" w:unhideWhenUsed="1" w:qFormat="1"/>
     <w:lsdException w:name="Body Text First Indent" w:semiHidden="1" w:unhideWhenUsed="1"/>
@@ -1364,8 +1381,8 @@
     <w:lsdException w:name="Body Text 3" w:semiHidden="1" w:unhideWhenUsed="1"/>
     <w:lsdException w:name="Body Text Indent 2" w:semiHidden="1" w:unhideWhenUsed="1"/>
     <w:lsdException w:name="Body Text Indent 3" w:semiHidden="1" w:unhideWhenUsed="1"/>
-    <w:lsdException w:name="Block Text" w:semiHidden="1" w:uiPriority="9" w:unhideWhenUsed="1" w:qFormat="1"/>
-    <w:lsdException w:name="Hyperlink" w:semiHidden="1" w:uiPriority="0" w:unhideWhenUsed="1"/>
+    <w:lsdException w:name="Block Text" w:semiHidden="1" w:unhideWhenUsed="1" w:qFormat="1"/>
+    <w:lsdException w:name="Hyperlink" w:semiHidden="1" w:unhideWhenUsed="1"/>
     <w:lsdException w:name="FollowedHyperlink" w:semiHidden="1" w:unhideWhenUsed="1"/>
     <w:lsdException w:name="Strong" w:uiPriority="22" w:qFormat="1"/>
     <w:lsdException w:name="Emphasis" w:uiPriority="20" w:qFormat="1"/>
@@ -1660,13 +1677,7 @@
   <w:style w:type="paragraph" w:default="1" w:styleId="Normal">
     <w:name w:val="Normal"/>
     <w:qFormat/>
-    <w:rsid w:val="00487D72"/>
-    <w:pPr>
-      <w:spacing w:after="0" w:line="240" w:lineRule="auto"/>
-    </w:pPr>
-    <w:rPr>
-      <w:szCs w:val="24"/>
-    </w:rPr>
+    <w:rsid w:val="00856045"/>
   </w:style>
   <w:style w:type="paragraph" w:styleId="Heading1">
     <w:name w:val="heading 1"/>
@@ -1675,11 +1686,11 @@
     <w:link w:val="Heading1Char"/>
     <w:uiPriority w:val="9"/>
     <w:qFormat/>
-    <w:rsid w:val="009810BC"/>
+    <w:rsid w:val="00856045"/>
     <w:pPr>
       <w:keepNext/>
       <w:keepLines/>
-      <w:spacing w:before="240" w:line="259" w:lineRule="auto"/>
+      <w:spacing w:before="240" w:after="0"/>
       <w:outlineLvl w:val="0"/>
     </w:pPr>
     <w:rPr>
@@ -1696,11 +1707,11 @@
     <w:uiPriority w:val="9"/>
     <w:unhideWhenUsed/>
     <w:qFormat/>
-    <w:rsid w:val="009810BC"/>
+    <w:rsid w:val="00856045"/>
     <w:pPr>
       <w:keepNext/>
       <w:keepLines/>
-      <w:spacing w:before="120" w:line="259" w:lineRule="auto"/>
+      <w:spacing w:before="40" w:after="0"/>
       <w:outlineLvl w:val="1"/>
     </w:pPr>
     <w:rPr>
@@ -1717,17 +1728,18 @@
     <w:uiPriority w:val="9"/>
     <w:unhideWhenUsed/>
     <w:qFormat/>
-    <w:rsid w:val="009810BC"/>
+    <w:rsid w:val="00856045"/>
     <w:pPr>
       <w:keepNext/>
       <w:keepLines/>
-      <w:spacing w:before="120" w:line="259" w:lineRule="auto"/>
+      <w:spacing w:before="40" w:after="0"/>
       <w:outlineLvl w:val="2"/>
     </w:pPr>
     <w:rPr>
       <w:rFonts w:asciiTheme="majorHAnsi" w:eastAsiaTheme="majorEastAsia" w:hAnsiTheme="majorHAnsi" w:cstheme="majorBidi"/>
       <w:color w:val="ED7D31" w:themeColor="accent2"/>
       <w:sz w:val="28"/>
+      <w:szCs w:val="24"/>
     </w:rPr>
   </w:style>
   <w:style w:type="paragraph" w:styleId="Heading4">
@@ -1738,11 +1750,11 @@
     <w:uiPriority w:val="9"/>
     <w:unhideWhenUsed/>
     <w:qFormat/>
-    <w:rsid w:val="009810BC"/>
+    <w:rsid w:val="00856045"/>
     <w:pPr>
       <w:keepNext/>
       <w:keepLines/>
-      <w:spacing w:before="40" w:line="259" w:lineRule="auto"/>
+      <w:spacing w:before="40" w:after="0"/>
       <w:outlineLvl w:val="3"/>
     </w:pPr>
     <w:rPr>
@@ -1751,7 +1763,6 @@
       <w:iCs/>
       <w:color w:val="ED7D31" w:themeColor="accent2"/>
       <w:sz w:val="28"/>
-      <w:szCs w:val="22"/>
     </w:rPr>
   </w:style>
   <w:style w:type="paragraph" w:styleId="Heading5">
@@ -1762,100 +1773,108 @@
     <w:uiPriority w:val="9"/>
     <w:unhideWhenUsed/>
     <w:qFormat/>
-    <w:rsid w:val="009810BC"/>
+    <w:rsid w:val="00856045"/>
     <w:pPr>
       <w:keepNext/>
       <w:keepLines/>
-      <w:spacing w:before="40" w:line="259" w:lineRule="auto"/>
+      <w:spacing w:before="40" w:after="0"/>
       <w:outlineLvl w:val="4"/>
     </w:pPr>
     <w:rPr>
       <w:rFonts w:asciiTheme="majorHAnsi" w:eastAsiaTheme="majorEastAsia" w:hAnsiTheme="majorHAnsi" w:cstheme="majorBidi"/>
       <w:i/>
       <w:color w:val="ED7D31" w:themeColor="accent2"/>
-      <w:szCs w:val="22"/>
+      <w:sz w:val="24"/>
     </w:rPr>
   </w:style>
   <w:style w:type="paragraph" w:styleId="Heading6">
     <w:name w:val="heading 6"/>
     <w:basedOn w:val="Normal"/>
-    <w:next w:val="BodyText"/>
+    <w:next w:val="Normal"/>
     <w:link w:val="Heading6Char"/>
     <w:uiPriority w:val="9"/>
     <w:unhideWhenUsed/>
     <w:qFormat/>
-    <w:rsid w:val="009810BC"/>
+    <w:rsid w:val="00856045"/>
     <w:pPr>
       <w:keepNext/>
       <w:keepLines/>
-      <w:spacing w:before="200"/>
+      <w:spacing w:before="40" w:after="0"/>
       <w:outlineLvl w:val="5"/>
     </w:pPr>
     <w:rPr>
       <w:rFonts w:asciiTheme="majorHAnsi" w:eastAsiaTheme="majorEastAsia" w:hAnsiTheme="majorHAnsi" w:cstheme="majorBidi"/>
       <w:color w:val="404040" w:themeColor="text1" w:themeTint="BF"/>
+      <w:sz w:val="24"/>
     </w:rPr>
   </w:style>
   <w:style w:type="paragraph" w:styleId="Heading7">
     <w:name w:val="heading 7"/>
     <w:basedOn w:val="Normal"/>
-    <w:next w:val="BodyText"/>
+    <w:next w:val="Normal"/>
     <w:link w:val="Heading7Char"/>
     <w:uiPriority w:val="9"/>
     <w:unhideWhenUsed/>
     <w:qFormat/>
-    <w:rsid w:val="009810BC"/>
+    <w:rsid w:val="00856045"/>
     <w:pPr>
       <w:keepNext/>
       <w:keepLines/>
-      <w:spacing w:before="200"/>
+      <w:spacing w:before="40" w:after="0"/>
       <w:outlineLvl w:val="6"/>
     </w:pPr>
     <w:rPr>
       <w:rFonts w:asciiTheme="majorHAnsi" w:eastAsiaTheme="majorEastAsia" w:hAnsiTheme="majorHAnsi" w:cstheme="majorBidi"/>
       <w:i/>
+      <w:iCs/>
       <w:color w:val="404040" w:themeColor="text1" w:themeTint="BF"/>
+      <w:sz w:val="24"/>
     </w:rPr>
   </w:style>
   <w:style w:type="paragraph" w:styleId="Heading8">
     <w:name w:val="heading 8"/>
     <w:basedOn w:val="Normal"/>
-    <w:next w:val="BodyText"/>
+    <w:next w:val="Normal"/>
     <w:link w:val="Heading8Char"/>
     <w:uiPriority w:val="9"/>
     <w:unhideWhenUsed/>
     <w:qFormat/>
-    <w:rsid w:val="009810BC"/>
+    <w:rsid w:val="00856045"/>
     <w:pPr>
       <w:keepNext/>
       <w:keepLines/>
-      <w:spacing w:before="200"/>
+      <w:spacing w:before="40" w:after="0"/>
       <w:outlineLvl w:val="7"/>
     </w:pPr>
     <w:rPr>
       <w:rFonts w:asciiTheme="majorHAnsi" w:eastAsiaTheme="majorEastAsia" w:hAnsiTheme="majorHAnsi" w:cstheme="majorBidi"/>
       <w:color w:val="595959" w:themeColor="text1" w:themeTint="A6"/>
+      <w:sz w:val="24"/>
+      <w:szCs w:val="21"/>
     </w:rPr>
   </w:style>
   <w:style w:type="paragraph" w:styleId="Heading9">
     <w:name w:val="heading 9"/>
     <w:basedOn w:val="Normal"/>
-    <w:next w:val="BodyText"/>
+    <w:next w:val="Normal"/>
     <w:link w:val="Heading9Char"/>
     <w:uiPriority w:val="9"/>
     <w:unhideWhenUsed/>
     <w:qFormat/>
-    <w:rsid w:val="009810BC"/>
+    <w:rsid w:val="00856045"/>
     <w:pPr>
       <w:keepNext/>
       <w:keepLines/>
-      <w:spacing w:before="200"/>
+      <w:spacing w:before="40" w:after="0"/>
       <w:outlineLvl w:val="8"/>
     </w:pPr>
     <w:rPr>
       <w:rFonts w:asciiTheme="majorHAnsi" w:eastAsiaTheme="majorEastAsia" w:hAnsiTheme="majorHAnsi" w:cstheme="majorBidi"/>
       <w:i/>
+      <w:iCs/>
       <w:color w:val="595959" w:themeColor="text1" w:themeTint="A6"/>
+      <w:sz w:val="24"/>
+      <w:szCs w:val="21"/>
     </w:rPr>
   </w:style>
   <w:style w:type="character" w:default="1" w:styleId="DefaultParagraphFont">
@@ -1863,6 +1882,7 @@
     <w:uiPriority w:val="1"/>
     <w:semiHidden/>
     <w:unhideWhenUsed/>
+    <w:rsid w:val="00856045"/>
   </w:style>
   <w:style w:type="table" w:default="1" w:styleId="TableNormal">
     <w:name w:val="Normal Table"/>
@@ -1884,32 +1904,36 @@
     <w:uiPriority w:val="99"/>
     <w:semiHidden/>
     <w:unhideWhenUsed/>
+    <w:rsid w:val="00856045"/>
   </w:style>
   <w:style w:type="paragraph" w:styleId="Header">
     <w:name w:val="header"/>
     <w:basedOn w:val="Normal"/>
     <w:link w:val="HeaderChar"/>
     <w:unhideWhenUsed/>
-    <w:rsid w:val="002A4100"/>
+    <w:rsid w:val="00856045"/>
     <w:pPr>
       <w:tabs>
         <w:tab w:val="center" w:pos="4513"/>
         <w:tab w:val="right" w:pos="9026"/>
       </w:tabs>
-    </w:pPr>
-    <w:rPr>
-      <w:sz w:val="18"/>
-      <w:szCs w:val="22"/>
+      <w:spacing w:after="0" w:line="240" w:lineRule="auto"/>
+    </w:pPr>
+    <w:rPr>
+      <w:rFonts w:asciiTheme="majorHAnsi" w:hAnsiTheme="majorHAnsi"/>
+      <w:color w:val="7F7F7F" w:themeColor="text1" w:themeTint="80"/>
+      <w:sz w:val="20"/>
     </w:rPr>
   </w:style>
   <w:style w:type="character" w:customStyle="1" w:styleId="HeaderChar">
     <w:name w:val="Header Char"/>
     <w:basedOn w:val="DefaultParagraphFont"/>
     <w:link w:val="Header"/>
-    <w:rsid w:val="002A4100"/>
-    <w:rPr>
-      <w:rFonts w:ascii="Inter" w:hAnsi="Inter"/>
-      <w:sz w:val="18"/>
+    <w:rsid w:val="00856045"/>
+    <w:rPr>
+      <w:rFonts w:asciiTheme="majorHAnsi" w:hAnsiTheme="majorHAnsi"/>
+      <w:color w:val="7F7F7F" w:themeColor="text1" w:themeTint="80"/>
+      <w:sz w:val="20"/>
     </w:rPr>
   </w:style>
   <w:style w:type="paragraph" w:styleId="Footer">
@@ -1918,18 +1942,18 @@
     <w:link w:val="FooterChar"/>
     <w:uiPriority w:val="99"/>
     <w:unhideWhenUsed/>
-    <w:rsid w:val="002A4100"/>
+    <w:rsid w:val="00856045"/>
     <w:pPr>
       <w:tabs>
         <w:tab w:val="center" w:pos="4513"/>
         <w:tab w:val="right" w:pos="9026"/>
       </w:tabs>
-    </w:pPr>
-    <w:rPr>
-      <w:rFonts w:ascii="Inter Light" w:hAnsi="Inter Light"/>
+      <w:spacing w:after="0" w:line="240" w:lineRule="auto"/>
+    </w:pPr>
+    <w:rPr>
+      <w:rFonts w:asciiTheme="majorHAnsi" w:hAnsiTheme="majorHAnsi"/>
       <w:color w:val="7F7F7F" w:themeColor="text1" w:themeTint="80"/>
       <w:sz w:val="18"/>
-      <w:szCs w:val="22"/>
     </w:rPr>
   </w:style>
   <w:style w:type="character" w:customStyle="1" w:styleId="FooterChar">
@@ -1937,9 +1961,9 @@
     <w:basedOn w:val="DefaultParagraphFont"/>
     <w:link w:val="Footer"/>
     <w:uiPriority w:val="99"/>
-    <w:rsid w:val="002A4100"/>
-    <w:rPr>
-      <w:rFonts w:ascii="Inter Light" w:hAnsi="Inter Light"/>
+    <w:rsid w:val="00856045"/>
+    <w:rPr>
+      <w:rFonts w:asciiTheme="majorHAnsi" w:hAnsiTheme="majorHAnsi"/>
       <w:color w:val="7F7F7F" w:themeColor="text1" w:themeTint="80"/>
       <w:sz w:val="18"/>
     </w:rPr>
@@ -1949,7 +1973,7 @@
     <w:basedOn w:val="DefaultParagraphFont"/>
     <w:uiPriority w:val="99"/>
     <w:semiHidden/>
-    <w:rsid w:val="007F6504"/>
+    <w:rsid w:val="00856045"/>
     <w:rPr>
       <w:color w:val="808080"/>
     </w:rPr>
@@ -1959,7 +1983,7 @@
     <w:basedOn w:val="DefaultParagraphFont"/>
     <w:link w:val="Heading1"/>
     <w:uiPriority w:val="9"/>
-    <w:rsid w:val="009810BC"/>
+    <w:rsid w:val="00856045"/>
     <w:rPr>
       <w:rFonts w:asciiTheme="majorHAnsi" w:eastAsiaTheme="majorEastAsia" w:hAnsiTheme="majorHAnsi" w:cstheme="majorBidi"/>
       <w:sz w:val="32"/>
@@ -1971,7 +1995,7 @@
     <w:basedOn w:val="DefaultParagraphFont"/>
     <w:link w:val="Heading2"/>
     <w:uiPriority w:val="9"/>
-    <w:rsid w:val="009810BC"/>
+    <w:rsid w:val="00856045"/>
     <w:rPr>
       <w:rFonts w:asciiTheme="majorHAnsi" w:eastAsiaTheme="majorEastAsia" w:hAnsiTheme="majorHAnsi" w:cstheme="majorBidi"/>
       <w:sz w:val="28"/>
@@ -1983,7 +2007,7 @@
     <w:basedOn w:val="DefaultParagraphFont"/>
     <w:link w:val="Heading3"/>
     <w:uiPriority w:val="9"/>
-    <w:rsid w:val="009810BC"/>
+    <w:rsid w:val="00856045"/>
     <w:rPr>
       <w:rFonts w:asciiTheme="majorHAnsi" w:eastAsiaTheme="majorEastAsia" w:hAnsiTheme="majorHAnsi" w:cstheme="majorBidi"/>
       <w:color w:val="ED7D31" w:themeColor="accent2"/>
@@ -1996,7 +2020,7 @@
     <w:basedOn w:val="DefaultParagraphFont"/>
     <w:link w:val="Heading4"/>
     <w:uiPriority w:val="9"/>
-    <w:rsid w:val="009810BC"/>
+    <w:rsid w:val="00856045"/>
     <w:rPr>
       <w:rFonts w:asciiTheme="majorHAnsi" w:eastAsiaTheme="majorEastAsia" w:hAnsiTheme="majorHAnsi" w:cstheme="majorBidi"/>
       <w:i/>
@@ -2010,7 +2034,7 @@
     <w:basedOn w:val="DefaultParagraphFont"/>
     <w:link w:val="Heading5"/>
     <w:uiPriority w:val="9"/>
-    <w:rsid w:val="009810BC"/>
+    <w:rsid w:val="00856045"/>
     <w:rPr>
       <w:rFonts w:asciiTheme="majorHAnsi" w:eastAsiaTheme="majorEastAsia" w:hAnsiTheme="majorHAnsi" w:cstheme="majorBidi"/>
       <w:i/>
@@ -2023,12 +2047,11 @@
     <w:basedOn w:val="DefaultParagraphFont"/>
     <w:link w:val="Heading6"/>
     <w:uiPriority w:val="9"/>
-    <w:rsid w:val="009810BC"/>
+    <w:rsid w:val="00856045"/>
     <w:rPr>
       <w:rFonts w:asciiTheme="majorHAnsi" w:eastAsiaTheme="majorEastAsia" w:hAnsiTheme="majorHAnsi" w:cstheme="majorBidi"/>
       <w:color w:val="404040" w:themeColor="text1" w:themeTint="BF"/>
       <w:sz w:val="24"/>
-      <w:szCs w:val="24"/>
     </w:rPr>
   </w:style>
   <w:style w:type="character" w:customStyle="1" w:styleId="Heading7Char">
@@ -2036,13 +2059,13 @@
     <w:basedOn w:val="DefaultParagraphFont"/>
     <w:link w:val="Heading7"/>
     <w:uiPriority w:val="9"/>
-    <w:rsid w:val="009810BC"/>
+    <w:rsid w:val="00856045"/>
     <w:rPr>
       <w:rFonts w:asciiTheme="majorHAnsi" w:eastAsiaTheme="majorEastAsia" w:hAnsiTheme="majorHAnsi" w:cstheme="majorBidi"/>
       <w:i/>
+      <w:iCs/>
       <w:color w:val="404040" w:themeColor="text1" w:themeTint="BF"/>
       <w:sz w:val="24"/>
-      <w:szCs w:val="24"/>
     </w:rPr>
   </w:style>
   <w:style w:type="character" w:customStyle="1" w:styleId="Heading8Char">
@@ -2050,12 +2073,12 @@
     <w:basedOn w:val="DefaultParagraphFont"/>
     <w:link w:val="Heading8"/>
     <w:uiPriority w:val="9"/>
-    <w:rsid w:val="009810BC"/>
+    <w:rsid w:val="00856045"/>
     <w:rPr>
       <w:rFonts w:asciiTheme="majorHAnsi" w:eastAsiaTheme="majorEastAsia" w:hAnsiTheme="majorHAnsi" w:cstheme="majorBidi"/>
       <w:color w:val="595959" w:themeColor="text1" w:themeTint="A6"/>
       <w:sz w:val="24"/>
-      <w:szCs w:val="24"/>
+      <w:szCs w:val="21"/>
     </w:rPr>
   </w:style>
   <w:style w:type="character" w:customStyle="1" w:styleId="Heading9Char">
@@ -2063,30 +2086,35 @@
     <w:basedOn w:val="DefaultParagraphFont"/>
     <w:link w:val="Heading9"/>
     <w:uiPriority w:val="9"/>
-    <w:rsid w:val="009810BC"/>
+    <w:rsid w:val="00856045"/>
     <w:rPr>
       <w:rFonts w:asciiTheme="majorHAnsi" w:eastAsiaTheme="majorEastAsia" w:hAnsiTheme="majorHAnsi" w:cstheme="majorBidi"/>
       <w:i/>
+      <w:iCs/>
       <w:color w:val="595959" w:themeColor="text1" w:themeTint="A6"/>
       <w:sz w:val="24"/>
-      <w:szCs w:val="24"/>
+      <w:szCs w:val="21"/>
     </w:rPr>
   </w:style>
   <w:style w:type="paragraph" w:styleId="BodyText">
     <w:name w:val="Body Text"/>
     <w:basedOn w:val="Normal"/>
     <w:link w:val="BodyTextChar"/>
+    <w:autoRedefine/>
     <w:qFormat/>
-    <w:rsid w:val="009810BC"/>
-    <w:pPr>
-      <w:spacing w:before="180" w:after="180"/>
-    </w:pPr>
+    <w:rsid w:val="00856045"/>
+    <w:pPr>
+      <w:spacing w:before="180" w:after="180" w:line="240" w:lineRule="auto"/>
+    </w:pPr>
+    <w:rPr>
+      <w:szCs w:val="24"/>
+    </w:rPr>
   </w:style>
   <w:style w:type="character" w:customStyle="1" w:styleId="BodyTextChar">
     <w:name w:val="Body Text Char"/>
     <w:basedOn w:val="DefaultParagraphFont"/>
     <w:link w:val="BodyText"/>
-    <w:rsid w:val="009810BC"/>
+    <w:rsid w:val="00856045"/>
     <w:rPr>
       <w:szCs w:val="24"/>
     </w:rPr>
@@ -2095,14 +2123,15 @@
     <w:name w:val="First Paragraph"/>
     <w:basedOn w:val="BodyText"/>
     <w:next w:val="BodyText"/>
+    <w:autoRedefine/>
     <w:qFormat/>
-    <w:rsid w:val="009810BC"/>
+    <w:rsid w:val="00856045"/>
   </w:style>
   <w:style w:type="paragraph" w:customStyle="1" w:styleId="Compact">
     <w:name w:val="Compact"/>
     <w:basedOn w:val="BodyText"/>
     <w:qFormat/>
-    <w:rsid w:val="00487D72"/>
+    <w:rsid w:val="00A36D1F"/>
     <w:pPr>
       <w:spacing w:before="36" w:after="36"/>
     </w:pPr>
@@ -2148,33 +2177,35 @@
   </w:style>
   <w:style w:type="paragraph" w:styleId="Subtitle">
     <w:name w:val="Subtitle"/>
-    <w:basedOn w:val="Title"/>
-    <w:next w:val="BodyText"/>
+    <w:basedOn w:val="Normal"/>
+    <w:next w:val="Normal"/>
     <w:link w:val="SubtitleChar"/>
+    <w:uiPriority w:val="11"/>
     <w:qFormat/>
-    <w:rsid w:val="009810BC"/>
-    <w:pPr>
-      <w:spacing w:before="240"/>
-    </w:pPr>
-    <w:rPr>
-      <w:color w:val="595959" w:themeColor="text1" w:themeTint="A6"/>
+    <w:rsid w:val="00856045"/>
+    <w:pPr>
+      <w:numPr>
+        <w:ilvl w:val="1"/>
+      </w:numPr>
+    </w:pPr>
+    <w:rPr>
+      <w:rFonts w:asciiTheme="majorHAnsi" w:eastAsiaTheme="minorEastAsia" w:hAnsiTheme="majorHAnsi"/>
+      <w:color w:val="5A5A5A" w:themeColor="text1" w:themeTint="A5"/>
+      <w:spacing w:val="15"/>
       <w:sz w:val="32"/>
-      <w:szCs w:val="30"/>
     </w:rPr>
   </w:style>
   <w:style w:type="character" w:customStyle="1" w:styleId="SubtitleChar">
     <w:name w:val="Subtitle Char"/>
     <w:basedOn w:val="DefaultParagraphFont"/>
     <w:link w:val="Subtitle"/>
-    <w:rsid w:val="009810BC"/>
-    <w:rPr>
-      <w:rFonts w:asciiTheme="majorHAnsi" w:eastAsiaTheme="majorEastAsia" w:hAnsiTheme="majorHAnsi" w:cstheme="majorBidi"/>
-      <w:b/>
-      <w:bCs/>
-      <w:color w:val="595959" w:themeColor="text1" w:themeTint="A6"/>
+    <w:uiPriority w:val="11"/>
+    <w:rsid w:val="00856045"/>
+    <w:rPr>
+      <w:rFonts w:asciiTheme="majorHAnsi" w:eastAsiaTheme="minorEastAsia" w:hAnsiTheme="majorHAnsi"/>
+      <w:color w:val="5A5A5A" w:themeColor="text1" w:themeTint="A5"/>
+      <w:spacing w:val="15"/>
       <w:sz w:val="32"/>
-      <w:szCs w:val="30"/>
-      <w:lang w:val="en-US"/>
     </w:rPr>
   </w:style>
   <w:style w:type="paragraph" w:customStyle="1" w:styleId="Author">
@@ -2238,24 +2269,23 @@
   </w:style>
   <w:style w:type="paragraph" w:styleId="BlockText">
     <w:name w:val="Block Text"/>
-    <w:basedOn w:val="BodyText"/>
-    <w:next w:val="BodyText"/>
-    <w:uiPriority w:val="9"/>
+    <w:basedOn w:val="Normal"/>
+    <w:uiPriority w:val="99"/>
     <w:unhideWhenUsed/>
-    <w:qFormat/>
-    <w:rsid w:val="00D16968"/>
+    <w:rsid w:val="00856045"/>
     <w:pPr>
       <w:pBdr>
-        <w:top w:val="single" w:sz="2" w:space="1" w:color="D0CECE" w:themeColor="background2" w:themeShade="E6"/>
-        <w:left w:val="single" w:sz="2" w:space="4" w:color="D0CECE" w:themeColor="background2" w:themeShade="E6"/>
-        <w:bottom w:val="single" w:sz="2" w:space="1" w:color="D0CECE" w:themeColor="background2" w:themeShade="E6"/>
-        <w:right w:val="single" w:sz="2" w:space="4" w:color="D0CECE" w:themeColor="background2" w:themeShade="E6"/>
+        <w:top w:val="single" w:sz="2" w:space="10" w:color="D0CECE" w:themeColor="background2" w:themeShade="E6"/>
+        <w:left w:val="single" w:sz="2" w:space="10" w:color="D0CECE" w:themeColor="background2" w:themeShade="E6"/>
+        <w:bottom w:val="single" w:sz="2" w:space="10" w:color="D0CECE" w:themeColor="background2" w:themeShade="E6"/>
+        <w:right w:val="single" w:sz="2" w:space="10" w:color="D0CECE" w:themeColor="background2" w:themeShade="E6"/>
       </w:pBdr>
-      <w:spacing w:before="100" w:after="100"/>
-      <w:ind w:left="480" w:right="480"/>
-    </w:pPr>
-    <w:rPr>
+      <w:ind w:left="1152" w:right="1152"/>
+    </w:pPr>
+    <w:rPr>
+      <w:rFonts w:eastAsiaTheme="minorEastAsia"/>
       <w:i/>
+      <w:iCs/>
       <w:color w:val="ED7D31" w:themeColor="accent2"/>
     </w:rPr>
   </w:style>
@@ -2354,8 +2384,6 @@
     </w:pPr>
     <w:rPr>
       <w:iCs w:val="0"/>
-      <w:color w:val="7F7F7F" w:themeColor="text1" w:themeTint="80"/>
-      <w:sz w:val="20"/>
       <w:szCs w:val="24"/>
     </w:rPr>
   </w:style>
@@ -2368,8 +2396,6 @@
     </w:pPr>
     <w:rPr>
       <w:iCs w:val="0"/>
-      <w:color w:val="7F7F7F" w:themeColor="text1" w:themeTint="80"/>
-      <w:sz w:val="20"/>
       <w:szCs w:val="24"/>
     </w:rPr>
   </w:style>
@@ -2385,7 +2411,9 @@
   <w:style w:type="character" w:styleId="FootnoteReference">
     <w:name w:val="footnote reference"/>
     <w:basedOn w:val="DefaultParagraphFont"/>
-    <w:rsid w:val="00D16968"/>
+    <w:uiPriority w:val="99"/>
+    <w:unhideWhenUsed/>
+    <w:rsid w:val="00856045"/>
     <w:rPr>
       <w:sz w:val="18"/>
       <w:vertAlign w:val="superscript"/>
@@ -2394,9 +2422,12 @@
   <w:style w:type="character" w:styleId="Hyperlink">
     <w:name w:val="Hyperlink"/>
     <w:basedOn w:val="DefaultParagraphFont"/>
-    <w:rsid w:val="00D16968"/>
+    <w:uiPriority w:val="99"/>
+    <w:unhideWhenUsed/>
+    <w:rsid w:val="00856045"/>
     <w:rPr>
       <w:color w:val="4472C4" w:themeColor="accent1"/>
+      <w:u w:val="single"/>
     </w:rPr>
   </w:style>
   <w:style w:type="paragraph" w:styleId="Caption">
@@ -2407,15 +2438,15 @@
     <w:semiHidden/>
     <w:unhideWhenUsed/>
     <w:qFormat/>
-    <w:rsid w:val="009175DB"/>
-    <w:pPr>
-      <w:spacing w:after="200"/>
+    <w:rsid w:val="00856045"/>
+    <w:pPr>
+      <w:spacing w:after="200" w:line="240" w:lineRule="auto"/>
     </w:pPr>
     <w:rPr>
       <w:i/>
       <w:iCs/>
-      <w:color w:val="44546A" w:themeColor="text2"/>
-      <w:sz w:val="18"/>
+      <w:color w:val="7F7F7F" w:themeColor="text1" w:themeTint="80"/>
+      <w:sz w:val="20"/>
       <w:szCs w:val="18"/>
     </w:rPr>
   </w:style>
@@ -2439,7 +2470,7 @@
     <w:uiPriority w:val="99"/>
     <w:semiHidden/>
     <w:unhideWhenUsed/>
-    <w:rsid w:val="00E878C7"/>
+    <w:rsid w:val="00856045"/>
   </w:style>
   <w:style w:type="character" w:styleId="SubtleEmphasis">
     <w:name w:val="Subtle Emphasis"/>
@@ -2458,11 +2489,11 @@
     <w:basedOn w:val="DefaultParagraphFont"/>
     <w:uiPriority w:val="21"/>
     <w:qFormat/>
-    <w:rsid w:val="008F43BC"/>
+    <w:rsid w:val="00856045"/>
     <w:rPr>
       <w:i/>
       <w:iCs/>
-      <w:color w:val="EC008C"/>
+      <w:color w:val="ED7D31" w:themeColor="accent2"/>
     </w:rPr>
   </w:style>
   <w:style w:type="paragraph" w:styleId="IntenseQuote">
@@ -2472,7 +2503,7 @@
     <w:link w:val="IntenseQuoteChar"/>
     <w:uiPriority w:val="30"/>
     <w:qFormat/>
-    <w:rsid w:val="008F43BC"/>
+    <w:rsid w:val="00856045"/>
     <w:pPr>
       <w:pBdr>
         <w:top w:val="single" w:sz="4" w:space="10" w:color="4472C4" w:themeColor="accent1"/>
@@ -2485,7 +2516,7 @@
     <w:rPr>
       <w:i/>
       <w:iCs/>
-      <w:color w:val="EC008C"/>
+      <w:color w:val="ED7D31" w:themeColor="accent2"/>
     </w:rPr>
   </w:style>
   <w:style w:type="character" w:customStyle="1" w:styleId="IntenseQuoteChar">
@@ -2493,13 +2524,11 @@
     <w:basedOn w:val="DefaultParagraphFont"/>
     <w:link w:val="IntenseQuote"/>
     <w:uiPriority w:val="30"/>
-    <w:rsid w:val="008F43BC"/>
+    <w:rsid w:val="00856045"/>
     <w:rPr>
       <w:i/>
       <w:iCs/>
-      <w:color w:val="EC008C"/>
-      <w:sz w:val="24"/>
-      <w:szCs w:val="24"/>
+      <w:color w:val="ED7D31" w:themeColor="accent2"/>
     </w:rPr>
   </w:style>
   <w:style w:type="paragraph" w:styleId="TOCHeading">
@@ -2510,24 +2539,75 @@
     <w:semiHidden/>
     <w:unhideWhenUsed/>
     <w:qFormat/>
-    <w:rsid w:val="008F43BC"/>
-    <w:pPr>
-      <w:spacing w:line="240" w:lineRule="auto"/>
+    <w:rsid w:val="00856045"/>
+    <w:pPr>
       <w:outlineLvl w:val="9"/>
     </w:pPr>
+    <w:rPr>
+      <w:color w:val="ED7D31" w:themeColor="accent2"/>
+    </w:rPr>
   </w:style>
   <w:style w:type="character" w:styleId="IntenseReference">
     <w:name w:val="Intense Reference"/>
     <w:basedOn w:val="DefaultParagraphFont"/>
     <w:uiPriority w:val="32"/>
     <w:qFormat/>
-    <w:rsid w:val="008F43BC"/>
+    <w:rsid w:val="00856045"/>
     <w:rPr>
       <w:b/>
       <w:bCs/>
       <w:smallCaps/>
+      <w:color w:val="ED7D31" w:themeColor="accent2"/>
+      <w:spacing w:val="5"/>
+    </w:rPr>
+  </w:style>
+  <w:style w:type="paragraph" w:customStyle="1" w:styleId="BlockCentredText">
+    <w:name w:val="Block Centred Text"/>
+    <w:basedOn w:val="BlockText"/>
+    <w:qFormat/>
+    <w:rsid w:val="00856045"/>
+    <w:pPr>
+      <w:pBdr>
+        <w:top w:val="single" w:sz="2" w:space="10" w:color="EC008C"/>
+        <w:left w:val="single" w:sz="2" w:space="10" w:color="EC008C"/>
+        <w:bottom w:val="single" w:sz="2" w:space="10" w:color="EC008C"/>
+        <w:right w:val="single" w:sz="2" w:space="10" w:color="EC008C"/>
+      </w:pBdr>
+      <w:spacing w:after="0" w:line="240" w:lineRule="auto"/>
+      <w:jc w:val="center"/>
+    </w:pPr>
+    <w:rPr>
       <w:color w:val="EC008C"/>
-      <w:spacing w:val="5"/>
+      <w:sz w:val="28"/>
+      <w:szCs w:val="24"/>
+    </w:rPr>
+  </w:style>
+  <w:style w:type="paragraph" w:styleId="PlainText">
+    <w:name w:val="Plain Text"/>
+    <w:basedOn w:val="Normal"/>
+    <w:link w:val="PlainTextChar"/>
+    <w:uiPriority w:val="99"/>
+    <w:semiHidden/>
+    <w:unhideWhenUsed/>
+    <w:rsid w:val="00856045"/>
+    <w:pPr>
+      <w:spacing w:after="0" w:line="240" w:lineRule="auto"/>
+    </w:pPr>
+    <w:rPr>
+      <w:rFonts w:ascii="Consolas" w:hAnsi="Consolas" w:cs="Consolas"/>
+      <w:szCs w:val="21"/>
+    </w:rPr>
+  </w:style>
+  <w:style w:type="character" w:customStyle="1" w:styleId="PlainTextChar">
+    <w:name w:val="Plain Text Char"/>
+    <w:basedOn w:val="DefaultParagraphFont"/>
+    <w:link w:val="PlainText"/>
+    <w:uiPriority w:val="99"/>
+    <w:semiHidden/>
+    <w:rsid w:val="00856045"/>
+    <w:rPr>
+      <w:rFonts w:ascii="Consolas" w:hAnsi="Consolas" w:cs="Consolas"/>
+      <w:szCs w:val="21"/>
     </w:rPr>
   </w:style>
 </w:styles>

</xml_diff>